<commit_message>
Regel 20 und 22 scharfgeschaltet
</commit_message>
<xml_diff>
--- a/03_Implementierung/UseCaseTool/UseCaseTest/XmlParser/Testdateien/UseCaseBeispiel - BoundedAlternativeFlow mit einem RFS.docx
+++ b/03_Implementierung/UseCaseTool/UseCaseTest/XmlParser/Testdateien/UseCaseBeispiel - BoundedAlternativeFlow mit einem RFS.docx
@@ -2,10 +2,7 @@
 <file path=word/document.xml><?xml version="1.0" encoding="utf-8"?>
 <w:document xmlns:wpc="http://schemas.microsoft.com/office/word/2010/wordprocessingCanvas" xmlns:cx="http://schemas.microsoft.com/office/drawing/2014/chartex" xmlns:cx1="http://schemas.microsoft.com/office/drawing/2015/9/8/chartex" xmlns:mc="http://schemas.openxmlformats.org/markup-compatibility/2006" xmlns:o="urn:schemas-microsoft-com:office:office" xmlns:r="http://schemas.openxmlformats.org/officeDocument/2006/relationships" xmlns:m="http://schemas.openxmlformats.org/officeDocument/2006/math" xmlns:v="urn:schemas-microsoft-com:vml" xmlns:wp14="http://schemas.microsoft.com/office/word/2010/wordprocessingDrawing" xmlns:wp="http://schemas.openxmlformats.org/drawingml/2006/wordprocessingDrawing" xmlns:w10="urn:schemas-microsoft-com:office:word" xmlns:w="http://schemas.openxmlformats.org/wordprocessingml/2006/main" xmlns:w14="http://schemas.microsoft.com/office/word/2010/wordml" xmlns:w15="http://schemas.microsoft.com/office/word/2012/wordml" xmlns:w16se="http://schemas.microsoft.com/office/word/2015/wordml/symex" xmlns:wpg="http://schemas.microsoft.com/office/word/2010/wordprocessingGroup" xmlns:wpi="http://schemas.microsoft.com/office/word/2010/wordprocessingInk" xmlns:wne="http://schemas.microsoft.com/office/word/2006/wordml" xmlns:wps="http://schemas.microsoft.com/office/word/2010/wordprocessingShape" mc:Ignorable="w14 w15 w16se wp14">
   <w:body>
-    <w:p>
-      <w:bookmarkStart w:id="0" w:name="_GoBack"/>
-      <w:bookmarkEnd w:id="0"/>
-    </w:p>
+    <w:p/>
     <w:tbl>
       <w:tblPr>
         <w:tblStyle w:val="Tabellenraster"/>
@@ -28,11 +25,19 @@
                 <w:b/>
               </w:rPr>
             </w:pPr>
-            <w:r>
-              <w:rPr>
-                <w:b/>
-              </w:rPr>
-              <w:t>Use Case Name</w:t>
+            <w:proofErr w:type="spellStart"/>
+            <w:r>
+              <w:rPr>
+                <w:b/>
+              </w:rPr>
+              <w:t>Use</w:t>
+            </w:r>
+            <w:proofErr w:type="spellEnd"/>
+            <w:r>
+              <w:rPr>
+                <w:b/>
+              </w:rPr>
+              <w:t xml:space="preserve"> Case Name</w:t>
             </w:r>
           </w:p>
         </w:tc>
@@ -42,8 +47,13 @@
             <w:gridSpan w:val="2"/>
           </w:tcPr>
           <w:p>
-            <w:r>
-              <w:t>Withdraw Fund</w:t>
+            <w:proofErr w:type="spellStart"/>
+            <w:r>
+              <w:t>Withdraw</w:t>
+            </w:r>
+            <w:proofErr w:type="spellEnd"/>
+            <w:r>
+              <w:t xml:space="preserve"> Fund</w:t>
             </w:r>
           </w:p>
         </w:tc>
@@ -74,7 +84,79 @@
           </w:tcPr>
           <w:p>
             <w:r>
-              <w:t>ATM customer withdraws a specific amount of funds from a valid bank account.</w:t>
+              <w:t xml:space="preserve">ATM </w:t>
+            </w:r>
+            <w:proofErr w:type="spellStart"/>
+            <w:r>
+              <w:t>customer</w:t>
+            </w:r>
+            <w:proofErr w:type="spellEnd"/>
+            <w:r>
+              <w:t xml:space="preserve"> </w:t>
+            </w:r>
+            <w:proofErr w:type="spellStart"/>
+            <w:r>
+              <w:t>withdraws</w:t>
+            </w:r>
+            <w:proofErr w:type="spellEnd"/>
+            <w:r>
+              <w:t xml:space="preserve"> a </w:t>
+            </w:r>
+            <w:proofErr w:type="spellStart"/>
+            <w:r>
+              <w:t>specific</w:t>
+            </w:r>
+            <w:proofErr w:type="spellEnd"/>
+            <w:r>
+              <w:t xml:space="preserve"> </w:t>
+            </w:r>
+            <w:proofErr w:type="spellStart"/>
+            <w:r>
+              <w:t>amount</w:t>
+            </w:r>
+            <w:proofErr w:type="spellEnd"/>
+            <w:r>
+              <w:t xml:space="preserve"> </w:t>
+            </w:r>
+            <w:proofErr w:type="spellStart"/>
+            <w:r>
+              <w:t>of</w:t>
+            </w:r>
+            <w:proofErr w:type="spellEnd"/>
+            <w:r>
+              <w:t xml:space="preserve"> </w:t>
+            </w:r>
+            <w:proofErr w:type="spellStart"/>
+            <w:r>
+              <w:t>funds</w:t>
+            </w:r>
+            <w:proofErr w:type="spellEnd"/>
+            <w:r>
+              <w:t xml:space="preserve"> </w:t>
+            </w:r>
+            <w:proofErr w:type="spellStart"/>
+            <w:r>
+              <w:t>from</w:t>
+            </w:r>
+            <w:proofErr w:type="spellEnd"/>
+            <w:r>
+              <w:t xml:space="preserve"> a valid </w:t>
+            </w:r>
+            <w:proofErr w:type="spellStart"/>
+            <w:r>
+              <w:t>bank</w:t>
+            </w:r>
+            <w:proofErr w:type="spellEnd"/>
+            <w:r>
+              <w:t xml:space="preserve"> </w:t>
+            </w:r>
+            <w:proofErr w:type="spellStart"/>
+            <w:r>
+              <w:t>account</w:t>
+            </w:r>
+            <w:proofErr w:type="spellEnd"/>
+            <w:r>
+              <w:t>.</w:t>
             </w:r>
           </w:p>
         </w:tc>
@@ -90,12 +172,14 @@
                 <w:b/>
               </w:rPr>
             </w:pPr>
+            <w:proofErr w:type="spellStart"/>
             <w:r>
               <w:rPr>
                 <w:b/>
               </w:rPr>
               <w:t>Precondition</w:t>
             </w:r>
+            <w:proofErr w:type="spellEnd"/>
           </w:p>
         </w:tc>
         <w:tc>
@@ -105,7 +189,63 @@
           </w:tcPr>
           <w:p>
             <w:r>
-              <w:t>The system is idle. The system is displaying a Welcome message.</w:t>
+              <w:t xml:space="preserve">The </w:t>
+            </w:r>
+            <w:proofErr w:type="spellStart"/>
+            <w:r>
+              <w:t>system</w:t>
+            </w:r>
+            <w:proofErr w:type="spellEnd"/>
+            <w:r>
+              <w:t xml:space="preserve"> </w:t>
+            </w:r>
+            <w:proofErr w:type="spellStart"/>
+            <w:r>
+              <w:t>is</w:t>
+            </w:r>
+            <w:proofErr w:type="spellEnd"/>
+            <w:r>
+              <w:t xml:space="preserve"> </w:t>
+            </w:r>
+            <w:proofErr w:type="spellStart"/>
+            <w:r>
+              <w:t>idle</w:t>
+            </w:r>
+            <w:proofErr w:type="spellEnd"/>
+            <w:r>
+              <w:t xml:space="preserve">. The </w:t>
+            </w:r>
+            <w:proofErr w:type="spellStart"/>
+            <w:r>
+              <w:t>system</w:t>
+            </w:r>
+            <w:proofErr w:type="spellEnd"/>
+            <w:r>
+              <w:t xml:space="preserve"> </w:t>
+            </w:r>
+            <w:proofErr w:type="spellStart"/>
+            <w:r>
+              <w:t>is</w:t>
+            </w:r>
+            <w:proofErr w:type="spellEnd"/>
+            <w:r>
+              <w:t xml:space="preserve"> </w:t>
+            </w:r>
+            <w:proofErr w:type="spellStart"/>
+            <w:r>
+              <w:t>displaying</w:t>
+            </w:r>
+            <w:proofErr w:type="spellEnd"/>
+            <w:r>
+              <w:t xml:space="preserve"> a Welcome </w:t>
+            </w:r>
+            <w:proofErr w:type="spellStart"/>
+            <w:r>
+              <w:t>message</w:t>
+            </w:r>
+            <w:proofErr w:type="spellEnd"/>
+            <w:r>
+              <w:t>.</w:t>
             </w:r>
           </w:p>
         </w:tc>
@@ -125,8 +265,16 @@
               <w:rPr>
                 <w:b/>
               </w:rPr>
-              <w:t>Primary Actor</w:t>
-            </w:r>
+              <w:t xml:space="preserve">Primary </w:t>
+            </w:r>
+            <w:proofErr w:type="spellStart"/>
+            <w:r>
+              <w:rPr>
+                <w:b/>
+              </w:rPr>
+              <w:t>Actor</w:t>
+            </w:r>
+            <w:proofErr w:type="spellEnd"/>
           </w:p>
         </w:tc>
         <w:tc>
@@ -136,8 +284,13 @@
           </w:tcPr>
           <w:p>
             <w:r>
-              <w:t>ATM customer</w:t>
-            </w:r>
+              <w:t xml:space="preserve">ATM </w:t>
+            </w:r>
+            <w:proofErr w:type="spellStart"/>
+            <w:r>
+              <w:t>customer</w:t>
+            </w:r>
+            <w:proofErr w:type="spellEnd"/>
           </w:p>
         </w:tc>
       </w:tr>
@@ -152,12 +305,28 @@
                 <w:b/>
               </w:rPr>
             </w:pPr>
-            <w:r>
-              <w:rPr>
-                <w:b/>
-              </w:rPr>
-              <w:t>Secondary Actors</w:t>
-            </w:r>
+            <w:proofErr w:type="spellStart"/>
+            <w:r>
+              <w:rPr>
+                <w:b/>
+              </w:rPr>
+              <w:t>Secondary</w:t>
+            </w:r>
+            <w:proofErr w:type="spellEnd"/>
+            <w:r>
+              <w:rPr>
+                <w:b/>
+              </w:rPr>
+              <w:t xml:space="preserve"> </w:t>
+            </w:r>
+            <w:proofErr w:type="spellStart"/>
+            <w:r>
+              <w:rPr>
+                <w:b/>
+              </w:rPr>
+              <w:t>Actors</w:t>
+            </w:r>
+            <w:proofErr w:type="spellEnd"/>
           </w:p>
         </w:tc>
         <w:tc>
@@ -195,12 +364,14 @@
                 <w:b/>
               </w:rPr>
             </w:pPr>
+            <w:proofErr w:type="spellStart"/>
             <w:r>
               <w:rPr>
                 <w:b/>
               </w:rPr>
               <w:t>Dependency</w:t>
             </w:r>
+            <w:proofErr w:type="spellEnd"/>
           </w:p>
         </w:tc>
         <w:tc>
@@ -222,7 +393,25 @@
                 <w:sz w:val="18"/>
                 <w:szCs w:val="18"/>
               </w:rPr>
-              <w:t>INCLUDE USE CASE Validate PIN.</w:t>
+              <w:t xml:space="preserve">INCLUDE USE CASE </w:t>
+            </w:r>
+            <w:proofErr w:type="spellStart"/>
+            <w:r>
+              <w:rPr>
+                <w:rFonts w:ascii="Times-Roman" w:hAnsi="Times-Roman" w:cs="Times-Roman"/>
+                <w:sz w:val="18"/>
+                <w:szCs w:val="18"/>
+              </w:rPr>
+              <w:t>Validate</w:t>
+            </w:r>
+            <w:proofErr w:type="spellEnd"/>
+            <w:r>
+              <w:rPr>
+                <w:rFonts w:ascii="Times-Roman" w:hAnsi="Times-Roman" w:cs="Times-Roman"/>
+                <w:sz w:val="18"/>
+                <w:szCs w:val="18"/>
+              </w:rPr>
+              <w:t xml:space="preserve"> PIN.</w:t>
             </w:r>
           </w:p>
         </w:tc>
@@ -238,12 +427,14 @@
                 <w:b/>
               </w:rPr>
             </w:pPr>
+            <w:proofErr w:type="spellStart"/>
             <w:r>
               <w:rPr>
                 <w:b/>
               </w:rPr>
               <w:t>Generalization</w:t>
             </w:r>
+            <w:proofErr w:type="spellEnd"/>
           </w:p>
         </w:tc>
         <w:tc>
@@ -303,6 +494,7 @@
                 <w:szCs w:val="18"/>
               </w:rPr>
             </w:pPr>
+            <w:proofErr w:type="spellStart"/>
             <w:r>
               <w:rPr>
                 <w:rFonts w:ascii="Times-Roman" w:hAnsi="Times-Roman" w:cs="Times-Roman"/>
@@ -312,6 +504,7 @@
               </w:rPr>
               <w:t>Steps</w:t>
             </w:r>
+            <w:proofErr w:type="spellEnd"/>
           </w:p>
         </w:tc>
       </w:tr>
@@ -372,7 +565,25 @@
                 <w:sz w:val="18"/>
                 <w:szCs w:val="18"/>
               </w:rPr>
-              <w:t>INCLUDE USE CASE Validate PIN.</w:t>
+              <w:t xml:space="preserve">INCLUDE USE CASE </w:t>
+            </w:r>
+            <w:proofErr w:type="spellStart"/>
+            <w:r>
+              <w:rPr>
+                <w:rFonts w:ascii="Times-Roman" w:hAnsi="Times-Roman" w:cs="Times-Roman"/>
+                <w:sz w:val="18"/>
+                <w:szCs w:val="18"/>
+              </w:rPr>
+              <w:t>Validate</w:t>
+            </w:r>
+            <w:proofErr w:type="spellEnd"/>
+            <w:r>
+              <w:rPr>
+                <w:rFonts w:ascii="Times-Roman" w:hAnsi="Times-Roman" w:cs="Times-Roman"/>
+                <w:sz w:val="18"/>
+                <w:szCs w:val="18"/>
+              </w:rPr>
+              <w:t xml:space="preserve"> PIN.</w:t>
             </w:r>
           </w:p>
         </w:tc>
@@ -434,8 +645,108 @@
                 <w:sz w:val="18"/>
                 <w:szCs w:val="18"/>
               </w:rPr>
-              <w:t>ATM customer selects Withdrawal through the system</w:t>
-            </w:r>
+              <w:t xml:space="preserve">ATM </w:t>
+            </w:r>
+            <w:proofErr w:type="spellStart"/>
+            <w:r>
+              <w:rPr>
+                <w:rFonts w:ascii="Times-Roman" w:hAnsi="Times-Roman" w:cs="Times-Roman"/>
+                <w:sz w:val="18"/>
+                <w:szCs w:val="18"/>
+              </w:rPr>
+              <w:t>customer</w:t>
+            </w:r>
+            <w:proofErr w:type="spellEnd"/>
+            <w:r>
+              <w:rPr>
+                <w:rFonts w:ascii="Times-Roman" w:hAnsi="Times-Roman" w:cs="Times-Roman"/>
+                <w:sz w:val="18"/>
+                <w:szCs w:val="18"/>
+              </w:rPr>
+              <w:t xml:space="preserve"> </w:t>
+            </w:r>
+            <w:proofErr w:type="spellStart"/>
+            <w:r>
+              <w:rPr>
+                <w:rFonts w:ascii="Times-Roman" w:hAnsi="Times-Roman" w:cs="Times-Roman"/>
+                <w:sz w:val="18"/>
+                <w:szCs w:val="18"/>
+              </w:rPr>
+              <w:t>selects</w:t>
+            </w:r>
+            <w:proofErr w:type="spellEnd"/>
+            <w:r>
+              <w:rPr>
+                <w:rFonts w:ascii="Times-Roman" w:hAnsi="Times-Roman" w:cs="Times-Roman"/>
+                <w:sz w:val="18"/>
+                <w:szCs w:val="18"/>
+              </w:rPr>
+              <w:t xml:space="preserve"> </w:t>
+            </w:r>
+            <w:proofErr w:type="spellStart"/>
+            <w:r>
+              <w:rPr>
+                <w:rFonts w:ascii="Times-Roman" w:hAnsi="Times-Roman" w:cs="Times-Roman"/>
+                <w:sz w:val="18"/>
+                <w:szCs w:val="18"/>
+              </w:rPr>
+              <w:t>Withdrawal</w:t>
+            </w:r>
+            <w:proofErr w:type="spellEnd"/>
+            <w:r>
+              <w:rPr>
+                <w:rFonts w:ascii="Times-Roman" w:hAnsi="Times-Roman" w:cs="Times-Roman"/>
+                <w:sz w:val="18"/>
+                <w:szCs w:val="18"/>
+              </w:rPr>
+              <w:t xml:space="preserve"> </w:t>
+            </w:r>
+            <w:proofErr w:type="spellStart"/>
+            <w:r>
+              <w:rPr>
+                <w:rFonts w:ascii="Times-Roman" w:hAnsi="Times-Roman" w:cs="Times-Roman"/>
+                <w:sz w:val="18"/>
+                <w:szCs w:val="18"/>
+              </w:rPr>
+              <w:t>through</w:t>
+            </w:r>
+            <w:proofErr w:type="spellEnd"/>
+            <w:r>
+              <w:rPr>
+                <w:rFonts w:ascii="Times-Roman" w:hAnsi="Times-Roman" w:cs="Times-Roman"/>
+                <w:sz w:val="18"/>
+                <w:szCs w:val="18"/>
+              </w:rPr>
+              <w:t xml:space="preserve"> </w:t>
+            </w:r>
+            <w:proofErr w:type="spellStart"/>
+            <w:r>
+              <w:rPr>
+                <w:rFonts w:ascii="Times-Roman" w:hAnsi="Times-Roman" w:cs="Times-Roman"/>
+                <w:sz w:val="18"/>
+                <w:szCs w:val="18"/>
+              </w:rPr>
+              <w:t>the</w:t>
+            </w:r>
+            <w:proofErr w:type="spellEnd"/>
+            <w:r>
+              <w:rPr>
+                <w:rFonts w:ascii="Times-Roman" w:hAnsi="Times-Roman" w:cs="Times-Roman"/>
+                <w:sz w:val="18"/>
+                <w:szCs w:val="18"/>
+              </w:rPr>
+              <w:t xml:space="preserve"> </w:t>
+            </w:r>
+            <w:proofErr w:type="spellStart"/>
+            <w:r>
+              <w:rPr>
+                <w:rFonts w:ascii="Times-Roman" w:hAnsi="Times-Roman" w:cs="Times-Roman"/>
+                <w:sz w:val="18"/>
+                <w:szCs w:val="18"/>
+              </w:rPr>
+              <w:t>system</w:t>
+            </w:r>
+            <w:proofErr w:type="spellEnd"/>
           </w:p>
         </w:tc>
       </w:tr>
@@ -496,7 +807,151 @@
                 <w:sz w:val="18"/>
                 <w:szCs w:val="18"/>
               </w:rPr>
-              <w:t>ATM customer enters the withdrawal amount through the system.</w:t>
+              <w:t xml:space="preserve">ATM </w:t>
+            </w:r>
+            <w:proofErr w:type="spellStart"/>
+            <w:r>
+              <w:rPr>
+                <w:rFonts w:ascii="Times-Roman" w:hAnsi="Times-Roman" w:cs="Times-Roman"/>
+                <w:sz w:val="18"/>
+                <w:szCs w:val="18"/>
+              </w:rPr>
+              <w:t>customer</w:t>
+            </w:r>
+            <w:proofErr w:type="spellEnd"/>
+            <w:r>
+              <w:rPr>
+                <w:rFonts w:ascii="Times-Roman" w:hAnsi="Times-Roman" w:cs="Times-Roman"/>
+                <w:sz w:val="18"/>
+                <w:szCs w:val="18"/>
+              </w:rPr>
+              <w:t xml:space="preserve"> </w:t>
+            </w:r>
+            <w:proofErr w:type="spellStart"/>
+            <w:r>
+              <w:rPr>
+                <w:rFonts w:ascii="Times-Roman" w:hAnsi="Times-Roman" w:cs="Times-Roman"/>
+                <w:sz w:val="18"/>
+                <w:szCs w:val="18"/>
+              </w:rPr>
+              <w:t>enters</w:t>
+            </w:r>
+            <w:proofErr w:type="spellEnd"/>
+            <w:r>
+              <w:rPr>
+                <w:rFonts w:ascii="Times-Roman" w:hAnsi="Times-Roman" w:cs="Times-Roman"/>
+                <w:sz w:val="18"/>
+                <w:szCs w:val="18"/>
+              </w:rPr>
+              <w:t xml:space="preserve"> </w:t>
+            </w:r>
+            <w:proofErr w:type="spellStart"/>
+            <w:r>
+              <w:rPr>
+                <w:rFonts w:ascii="Times-Roman" w:hAnsi="Times-Roman" w:cs="Times-Roman"/>
+                <w:sz w:val="18"/>
+                <w:szCs w:val="18"/>
+              </w:rPr>
+              <w:t>the</w:t>
+            </w:r>
+            <w:proofErr w:type="spellEnd"/>
+            <w:r>
+              <w:rPr>
+                <w:rFonts w:ascii="Times-Roman" w:hAnsi="Times-Roman" w:cs="Times-Roman"/>
+                <w:sz w:val="18"/>
+                <w:szCs w:val="18"/>
+              </w:rPr>
+              <w:t xml:space="preserve"> </w:t>
+            </w:r>
+            <w:proofErr w:type="spellStart"/>
+            <w:r>
+              <w:rPr>
+                <w:rFonts w:ascii="Times-Roman" w:hAnsi="Times-Roman" w:cs="Times-Roman"/>
+                <w:sz w:val="18"/>
+                <w:szCs w:val="18"/>
+              </w:rPr>
+              <w:t>withdrawal</w:t>
+            </w:r>
+            <w:proofErr w:type="spellEnd"/>
+            <w:r>
+              <w:rPr>
+                <w:rFonts w:ascii="Times-Roman" w:hAnsi="Times-Roman" w:cs="Times-Roman"/>
+                <w:sz w:val="18"/>
+                <w:szCs w:val="18"/>
+              </w:rPr>
+              <w:t xml:space="preserve"> </w:t>
+            </w:r>
+            <w:proofErr w:type="spellStart"/>
+            <w:r>
+              <w:rPr>
+                <w:rFonts w:ascii="Times-Roman" w:hAnsi="Times-Roman" w:cs="Times-Roman"/>
+                <w:sz w:val="18"/>
+                <w:szCs w:val="18"/>
+              </w:rPr>
+              <w:t>amount</w:t>
+            </w:r>
+            <w:proofErr w:type="spellEnd"/>
+            <w:r>
+              <w:rPr>
+                <w:rFonts w:ascii="Times-Roman" w:hAnsi="Times-Roman" w:cs="Times-Roman"/>
+                <w:sz w:val="18"/>
+                <w:szCs w:val="18"/>
+              </w:rPr>
+              <w:t xml:space="preserve"> </w:t>
+            </w:r>
+            <w:proofErr w:type="spellStart"/>
+            <w:r>
+              <w:rPr>
+                <w:rFonts w:ascii="Times-Roman" w:hAnsi="Times-Roman" w:cs="Times-Roman"/>
+                <w:sz w:val="18"/>
+                <w:szCs w:val="18"/>
+              </w:rPr>
+              <w:t>through</w:t>
+            </w:r>
+            <w:proofErr w:type="spellEnd"/>
+            <w:r>
+              <w:rPr>
+                <w:rFonts w:ascii="Times-Roman" w:hAnsi="Times-Roman" w:cs="Times-Roman"/>
+                <w:sz w:val="18"/>
+                <w:szCs w:val="18"/>
+              </w:rPr>
+              <w:t xml:space="preserve"> </w:t>
+            </w:r>
+            <w:proofErr w:type="spellStart"/>
+            <w:r>
+              <w:rPr>
+                <w:rFonts w:ascii="Times-Roman" w:hAnsi="Times-Roman" w:cs="Times-Roman"/>
+                <w:sz w:val="18"/>
+                <w:szCs w:val="18"/>
+              </w:rPr>
+              <w:t>the</w:t>
+            </w:r>
+            <w:proofErr w:type="spellEnd"/>
+            <w:r>
+              <w:rPr>
+                <w:rFonts w:ascii="Times-Roman" w:hAnsi="Times-Roman" w:cs="Times-Roman"/>
+                <w:sz w:val="18"/>
+                <w:szCs w:val="18"/>
+              </w:rPr>
+              <w:t xml:space="preserve"> </w:t>
+            </w:r>
+            <w:proofErr w:type="spellStart"/>
+            <w:r>
+              <w:rPr>
+                <w:rFonts w:ascii="Times-Roman" w:hAnsi="Times-Roman" w:cs="Times-Roman"/>
+                <w:sz w:val="18"/>
+                <w:szCs w:val="18"/>
+              </w:rPr>
+              <w:t>system</w:t>
+            </w:r>
+            <w:proofErr w:type="spellEnd"/>
+            <w:r>
+              <w:rPr>
+                <w:rFonts w:ascii="Times-Roman" w:hAnsi="Times-Roman" w:cs="Times-Roman"/>
+                <w:sz w:val="18"/>
+                <w:szCs w:val="18"/>
+              </w:rPr>
+              <w:t>.</w:t>
             </w:r>
           </w:p>
         </w:tc>
@@ -558,7 +1013,151 @@
                 <w:sz w:val="18"/>
                 <w:szCs w:val="18"/>
               </w:rPr>
-              <w:t>ATM customer selects the account number through the system.</w:t>
+              <w:t xml:space="preserve">ATM </w:t>
+            </w:r>
+            <w:proofErr w:type="spellStart"/>
+            <w:r>
+              <w:rPr>
+                <w:rFonts w:ascii="Times-Roman" w:hAnsi="Times-Roman" w:cs="Times-Roman"/>
+                <w:sz w:val="18"/>
+                <w:szCs w:val="18"/>
+              </w:rPr>
+              <w:t>customer</w:t>
+            </w:r>
+            <w:proofErr w:type="spellEnd"/>
+            <w:r>
+              <w:rPr>
+                <w:rFonts w:ascii="Times-Roman" w:hAnsi="Times-Roman" w:cs="Times-Roman"/>
+                <w:sz w:val="18"/>
+                <w:szCs w:val="18"/>
+              </w:rPr>
+              <w:t xml:space="preserve"> </w:t>
+            </w:r>
+            <w:proofErr w:type="spellStart"/>
+            <w:r>
+              <w:rPr>
+                <w:rFonts w:ascii="Times-Roman" w:hAnsi="Times-Roman" w:cs="Times-Roman"/>
+                <w:sz w:val="18"/>
+                <w:szCs w:val="18"/>
+              </w:rPr>
+              <w:t>selects</w:t>
+            </w:r>
+            <w:proofErr w:type="spellEnd"/>
+            <w:r>
+              <w:rPr>
+                <w:rFonts w:ascii="Times-Roman" w:hAnsi="Times-Roman" w:cs="Times-Roman"/>
+                <w:sz w:val="18"/>
+                <w:szCs w:val="18"/>
+              </w:rPr>
+              <w:t xml:space="preserve"> </w:t>
+            </w:r>
+            <w:proofErr w:type="spellStart"/>
+            <w:r>
+              <w:rPr>
+                <w:rFonts w:ascii="Times-Roman" w:hAnsi="Times-Roman" w:cs="Times-Roman"/>
+                <w:sz w:val="18"/>
+                <w:szCs w:val="18"/>
+              </w:rPr>
+              <w:t>the</w:t>
+            </w:r>
+            <w:proofErr w:type="spellEnd"/>
+            <w:r>
+              <w:rPr>
+                <w:rFonts w:ascii="Times-Roman" w:hAnsi="Times-Roman" w:cs="Times-Roman"/>
+                <w:sz w:val="18"/>
+                <w:szCs w:val="18"/>
+              </w:rPr>
+              <w:t xml:space="preserve"> </w:t>
+            </w:r>
+            <w:proofErr w:type="spellStart"/>
+            <w:r>
+              <w:rPr>
+                <w:rFonts w:ascii="Times-Roman" w:hAnsi="Times-Roman" w:cs="Times-Roman"/>
+                <w:sz w:val="18"/>
+                <w:szCs w:val="18"/>
+              </w:rPr>
+              <w:t>account</w:t>
+            </w:r>
+            <w:proofErr w:type="spellEnd"/>
+            <w:r>
+              <w:rPr>
+                <w:rFonts w:ascii="Times-Roman" w:hAnsi="Times-Roman" w:cs="Times-Roman"/>
+                <w:sz w:val="18"/>
+                <w:szCs w:val="18"/>
+              </w:rPr>
+              <w:t xml:space="preserve"> </w:t>
+            </w:r>
+            <w:proofErr w:type="spellStart"/>
+            <w:r>
+              <w:rPr>
+                <w:rFonts w:ascii="Times-Roman" w:hAnsi="Times-Roman" w:cs="Times-Roman"/>
+                <w:sz w:val="18"/>
+                <w:szCs w:val="18"/>
+              </w:rPr>
+              <w:t>number</w:t>
+            </w:r>
+            <w:proofErr w:type="spellEnd"/>
+            <w:r>
+              <w:rPr>
+                <w:rFonts w:ascii="Times-Roman" w:hAnsi="Times-Roman" w:cs="Times-Roman"/>
+                <w:sz w:val="18"/>
+                <w:szCs w:val="18"/>
+              </w:rPr>
+              <w:t xml:space="preserve"> </w:t>
+            </w:r>
+            <w:proofErr w:type="spellStart"/>
+            <w:r>
+              <w:rPr>
+                <w:rFonts w:ascii="Times-Roman" w:hAnsi="Times-Roman" w:cs="Times-Roman"/>
+                <w:sz w:val="18"/>
+                <w:szCs w:val="18"/>
+              </w:rPr>
+              <w:t>through</w:t>
+            </w:r>
+            <w:proofErr w:type="spellEnd"/>
+            <w:r>
+              <w:rPr>
+                <w:rFonts w:ascii="Times-Roman" w:hAnsi="Times-Roman" w:cs="Times-Roman"/>
+                <w:sz w:val="18"/>
+                <w:szCs w:val="18"/>
+              </w:rPr>
+              <w:t xml:space="preserve"> </w:t>
+            </w:r>
+            <w:proofErr w:type="spellStart"/>
+            <w:r>
+              <w:rPr>
+                <w:rFonts w:ascii="Times-Roman" w:hAnsi="Times-Roman" w:cs="Times-Roman"/>
+                <w:sz w:val="18"/>
+                <w:szCs w:val="18"/>
+              </w:rPr>
+              <w:t>the</w:t>
+            </w:r>
+            <w:proofErr w:type="spellEnd"/>
+            <w:r>
+              <w:rPr>
+                <w:rFonts w:ascii="Times-Roman" w:hAnsi="Times-Roman" w:cs="Times-Roman"/>
+                <w:sz w:val="18"/>
+                <w:szCs w:val="18"/>
+              </w:rPr>
+              <w:t xml:space="preserve"> </w:t>
+            </w:r>
+            <w:proofErr w:type="spellStart"/>
+            <w:r>
+              <w:rPr>
+                <w:rFonts w:ascii="Times-Roman" w:hAnsi="Times-Roman" w:cs="Times-Roman"/>
+                <w:sz w:val="18"/>
+                <w:szCs w:val="18"/>
+              </w:rPr>
+              <w:t>system</w:t>
+            </w:r>
+            <w:proofErr w:type="spellEnd"/>
+            <w:r>
+              <w:rPr>
+                <w:rFonts w:ascii="Times-Roman" w:hAnsi="Times-Roman" w:cs="Times-Roman"/>
+                <w:sz w:val="18"/>
+                <w:szCs w:val="18"/>
+              </w:rPr>
+              <w:t>.</w:t>
             </w:r>
           </w:p>
         </w:tc>
@@ -620,7 +1219,97 @@
                 <w:sz w:val="18"/>
                 <w:szCs w:val="18"/>
               </w:rPr>
-              <w:t>The system VALIDATES THAT the account number is valid.</w:t>
+              <w:t xml:space="preserve">The </w:t>
+            </w:r>
+            <w:proofErr w:type="spellStart"/>
+            <w:r>
+              <w:rPr>
+                <w:rFonts w:ascii="Times-Roman" w:hAnsi="Times-Roman" w:cs="Times-Roman"/>
+                <w:sz w:val="18"/>
+                <w:szCs w:val="18"/>
+              </w:rPr>
+              <w:t>system</w:t>
+            </w:r>
+            <w:proofErr w:type="spellEnd"/>
+            <w:r>
+              <w:rPr>
+                <w:rFonts w:ascii="Times-Roman" w:hAnsi="Times-Roman" w:cs="Times-Roman"/>
+                <w:sz w:val="18"/>
+                <w:szCs w:val="18"/>
+              </w:rPr>
+              <w:t xml:space="preserve"> </w:t>
+            </w:r>
+            <w:proofErr w:type="spellStart"/>
+            <w:r>
+              <w:rPr>
+                <w:rFonts w:ascii="Times-Roman" w:hAnsi="Times-Roman" w:cs="Times-Roman"/>
+                <w:sz w:val="18"/>
+                <w:szCs w:val="18"/>
+              </w:rPr>
+              <w:t>the</w:t>
+            </w:r>
+            <w:proofErr w:type="spellEnd"/>
+            <w:r>
+              <w:rPr>
+                <w:rFonts w:ascii="Times-Roman" w:hAnsi="Times-Roman" w:cs="Times-Roman"/>
+                <w:sz w:val="18"/>
+                <w:szCs w:val="18"/>
+              </w:rPr>
+              <w:t xml:space="preserve"> </w:t>
+            </w:r>
+            <w:proofErr w:type="spellStart"/>
+            <w:r>
+              <w:rPr>
+                <w:rFonts w:ascii="Times-Roman" w:hAnsi="Times-Roman" w:cs="Times-Roman"/>
+                <w:sz w:val="18"/>
+                <w:szCs w:val="18"/>
+              </w:rPr>
+              <w:t>account</w:t>
+            </w:r>
+            <w:proofErr w:type="spellEnd"/>
+            <w:r>
+              <w:rPr>
+                <w:rFonts w:ascii="Times-Roman" w:hAnsi="Times-Roman" w:cs="Times-Roman"/>
+                <w:sz w:val="18"/>
+                <w:szCs w:val="18"/>
+              </w:rPr>
+              <w:t xml:space="preserve"> </w:t>
+            </w:r>
+            <w:proofErr w:type="spellStart"/>
+            <w:r>
+              <w:rPr>
+                <w:rFonts w:ascii="Times-Roman" w:hAnsi="Times-Roman" w:cs="Times-Roman"/>
+                <w:sz w:val="18"/>
+                <w:szCs w:val="18"/>
+              </w:rPr>
+              <w:t>number</w:t>
+            </w:r>
+            <w:proofErr w:type="spellEnd"/>
+            <w:r>
+              <w:rPr>
+                <w:rFonts w:ascii="Times-Roman" w:hAnsi="Times-Roman" w:cs="Times-Roman"/>
+                <w:sz w:val="18"/>
+                <w:szCs w:val="18"/>
+              </w:rPr>
+              <w:t xml:space="preserve"> </w:t>
+            </w:r>
+            <w:proofErr w:type="spellStart"/>
+            <w:r>
+              <w:rPr>
+                <w:rFonts w:ascii="Times-Roman" w:hAnsi="Times-Roman" w:cs="Times-Roman"/>
+                <w:sz w:val="18"/>
+                <w:szCs w:val="18"/>
+              </w:rPr>
+              <w:t>is</w:t>
+            </w:r>
+            <w:proofErr w:type="spellEnd"/>
+            <w:r>
+              <w:rPr>
+                <w:rFonts w:ascii="Times-Roman" w:hAnsi="Times-Roman" w:cs="Times-Roman"/>
+                <w:sz w:val="18"/>
+                <w:szCs w:val="18"/>
+              </w:rPr>
+              <w:t xml:space="preserve"> valid.</w:t>
             </w:r>
           </w:p>
         </w:tc>
@@ -682,7 +1371,133 @@
                 <w:sz w:val="18"/>
                 <w:szCs w:val="18"/>
               </w:rPr>
-              <w:t>The system VALIDATES THAT ATM customer has enough funds in the account.</w:t>
+              <w:t xml:space="preserve">The </w:t>
+            </w:r>
+            <w:proofErr w:type="spellStart"/>
+            <w:r>
+              <w:rPr>
+                <w:rFonts w:ascii="Times-Roman" w:hAnsi="Times-Roman" w:cs="Times-Roman"/>
+                <w:sz w:val="18"/>
+                <w:szCs w:val="18"/>
+              </w:rPr>
+              <w:t>system</w:t>
+            </w:r>
+            <w:proofErr w:type="spellEnd"/>
+            <w:r>
+              <w:rPr>
+                <w:rFonts w:ascii="Times-Roman" w:hAnsi="Times-Roman" w:cs="Times-Roman"/>
+                <w:sz w:val="18"/>
+                <w:szCs w:val="18"/>
+              </w:rPr>
+              <w:t xml:space="preserve"> ATM </w:t>
+            </w:r>
+            <w:proofErr w:type="spellStart"/>
+            <w:r>
+              <w:rPr>
+                <w:rFonts w:ascii="Times-Roman" w:hAnsi="Times-Roman" w:cs="Times-Roman"/>
+                <w:sz w:val="18"/>
+                <w:szCs w:val="18"/>
+              </w:rPr>
+              <w:t>customer</w:t>
+            </w:r>
+            <w:proofErr w:type="spellEnd"/>
+            <w:r>
+              <w:rPr>
+                <w:rFonts w:ascii="Times-Roman" w:hAnsi="Times-Roman" w:cs="Times-Roman"/>
+                <w:sz w:val="18"/>
+                <w:szCs w:val="18"/>
+              </w:rPr>
+              <w:t xml:space="preserve"> </w:t>
+            </w:r>
+            <w:proofErr w:type="spellStart"/>
+            <w:r>
+              <w:rPr>
+                <w:rFonts w:ascii="Times-Roman" w:hAnsi="Times-Roman" w:cs="Times-Roman"/>
+                <w:sz w:val="18"/>
+                <w:szCs w:val="18"/>
+              </w:rPr>
+              <w:t>has</w:t>
+            </w:r>
+            <w:proofErr w:type="spellEnd"/>
+            <w:r>
+              <w:rPr>
+                <w:rFonts w:ascii="Times-Roman" w:hAnsi="Times-Roman" w:cs="Times-Roman"/>
+                <w:sz w:val="18"/>
+                <w:szCs w:val="18"/>
+              </w:rPr>
+              <w:t xml:space="preserve"> </w:t>
+            </w:r>
+            <w:proofErr w:type="spellStart"/>
+            <w:r>
+              <w:rPr>
+                <w:rFonts w:ascii="Times-Roman" w:hAnsi="Times-Roman" w:cs="Times-Roman"/>
+                <w:sz w:val="18"/>
+                <w:szCs w:val="18"/>
+              </w:rPr>
+              <w:t>enough</w:t>
+            </w:r>
+            <w:proofErr w:type="spellEnd"/>
+            <w:r>
+              <w:rPr>
+                <w:rFonts w:ascii="Times-Roman" w:hAnsi="Times-Roman" w:cs="Times-Roman"/>
+                <w:sz w:val="18"/>
+                <w:szCs w:val="18"/>
+              </w:rPr>
+              <w:t xml:space="preserve"> </w:t>
+            </w:r>
+            <w:proofErr w:type="spellStart"/>
+            <w:r>
+              <w:rPr>
+                <w:rFonts w:ascii="Times-Roman" w:hAnsi="Times-Roman" w:cs="Times-Roman"/>
+                <w:sz w:val="18"/>
+                <w:szCs w:val="18"/>
+              </w:rPr>
+              <w:t>funds</w:t>
+            </w:r>
+            <w:proofErr w:type="spellEnd"/>
+            <w:r>
+              <w:rPr>
+                <w:rFonts w:ascii="Times-Roman" w:hAnsi="Times-Roman" w:cs="Times-Roman"/>
+                <w:sz w:val="18"/>
+                <w:szCs w:val="18"/>
+              </w:rPr>
+              <w:t xml:space="preserve"> in </w:t>
+            </w:r>
+            <w:proofErr w:type="spellStart"/>
+            <w:r>
+              <w:rPr>
+                <w:rFonts w:ascii="Times-Roman" w:hAnsi="Times-Roman" w:cs="Times-Roman"/>
+                <w:sz w:val="18"/>
+                <w:szCs w:val="18"/>
+              </w:rPr>
+              <w:t>the</w:t>
+            </w:r>
+            <w:proofErr w:type="spellEnd"/>
+            <w:r>
+              <w:rPr>
+                <w:rFonts w:ascii="Times-Roman" w:hAnsi="Times-Roman" w:cs="Times-Roman"/>
+                <w:sz w:val="18"/>
+                <w:szCs w:val="18"/>
+              </w:rPr>
+              <w:t xml:space="preserve"> </w:t>
+            </w:r>
+            <w:proofErr w:type="spellStart"/>
+            <w:r>
+              <w:rPr>
+                <w:rFonts w:ascii="Times-Roman" w:hAnsi="Times-Roman" w:cs="Times-Roman"/>
+                <w:sz w:val="18"/>
+                <w:szCs w:val="18"/>
+              </w:rPr>
+              <w:t>account</w:t>
+            </w:r>
+            <w:proofErr w:type="spellEnd"/>
+            <w:r>
+              <w:rPr>
+                <w:rFonts w:ascii="Times-Roman" w:hAnsi="Times-Roman" w:cs="Times-Roman"/>
+                <w:sz w:val="18"/>
+                <w:szCs w:val="18"/>
+              </w:rPr>
+              <w:t>.</w:t>
             </w:r>
           </w:p>
         </w:tc>
@@ -744,10 +1559,228 @@
                 <w:sz w:val="18"/>
                 <w:szCs w:val="18"/>
               </w:rPr>
-              <w:t>The system VALIDATES THAT the withdrawal amount does not exceed the daily limit of the account.</w:t>
-            </w:r>
-          </w:p>
-        </w:tc>
+              <w:t xml:space="preserve">The </w:t>
+            </w:r>
+            <w:proofErr w:type="spellStart"/>
+            <w:r>
+              <w:rPr>
+                <w:rFonts w:ascii="Times-Roman" w:hAnsi="Times-Roman" w:cs="Times-Roman"/>
+                <w:sz w:val="18"/>
+                <w:szCs w:val="18"/>
+              </w:rPr>
+              <w:t>system</w:t>
+            </w:r>
+            <w:proofErr w:type="spellEnd"/>
+            <w:r>
+              <w:rPr>
+                <w:rFonts w:ascii="Times-Roman" w:hAnsi="Times-Roman" w:cs="Times-Roman"/>
+                <w:sz w:val="18"/>
+                <w:szCs w:val="18"/>
+              </w:rPr>
+              <w:t xml:space="preserve"> VALIDATES THAT </w:t>
+            </w:r>
+            <w:proofErr w:type="spellStart"/>
+            <w:r>
+              <w:rPr>
+                <w:rFonts w:ascii="Times-Roman" w:hAnsi="Times-Roman" w:cs="Times-Roman"/>
+                <w:sz w:val="18"/>
+                <w:szCs w:val="18"/>
+              </w:rPr>
+              <w:t>the</w:t>
+            </w:r>
+            <w:proofErr w:type="spellEnd"/>
+            <w:r>
+              <w:rPr>
+                <w:rFonts w:ascii="Times-Roman" w:hAnsi="Times-Roman" w:cs="Times-Roman"/>
+                <w:sz w:val="18"/>
+                <w:szCs w:val="18"/>
+              </w:rPr>
+              <w:t xml:space="preserve"> </w:t>
+            </w:r>
+            <w:proofErr w:type="spellStart"/>
+            <w:r>
+              <w:rPr>
+                <w:rFonts w:ascii="Times-Roman" w:hAnsi="Times-Roman" w:cs="Times-Roman"/>
+                <w:sz w:val="18"/>
+                <w:szCs w:val="18"/>
+              </w:rPr>
+              <w:t>withdrawal</w:t>
+            </w:r>
+            <w:proofErr w:type="spellEnd"/>
+            <w:r>
+              <w:rPr>
+                <w:rFonts w:ascii="Times-Roman" w:hAnsi="Times-Roman" w:cs="Times-Roman"/>
+                <w:sz w:val="18"/>
+                <w:szCs w:val="18"/>
+              </w:rPr>
+              <w:t xml:space="preserve"> </w:t>
+            </w:r>
+            <w:proofErr w:type="spellStart"/>
+            <w:r>
+              <w:rPr>
+                <w:rFonts w:ascii="Times-Roman" w:hAnsi="Times-Roman" w:cs="Times-Roman"/>
+                <w:sz w:val="18"/>
+                <w:szCs w:val="18"/>
+              </w:rPr>
+              <w:t>amount</w:t>
+            </w:r>
+            <w:proofErr w:type="spellEnd"/>
+            <w:r>
+              <w:rPr>
+                <w:rFonts w:ascii="Times-Roman" w:hAnsi="Times-Roman" w:cs="Times-Roman"/>
+                <w:sz w:val="18"/>
+                <w:szCs w:val="18"/>
+              </w:rPr>
+              <w:t xml:space="preserve"> </w:t>
+            </w:r>
+            <w:proofErr w:type="spellStart"/>
+            <w:r>
+              <w:rPr>
+                <w:rFonts w:ascii="Times-Roman" w:hAnsi="Times-Roman" w:cs="Times-Roman"/>
+                <w:sz w:val="18"/>
+                <w:szCs w:val="18"/>
+              </w:rPr>
+              <w:t>does</w:t>
+            </w:r>
+            <w:proofErr w:type="spellEnd"/>
+            <w:r>
+              <w:rPr>
+                <w:rFonts w:ascii="Times-Roman" w:hAnsi="Times-Roman" w:cs="Times-Roman"/>
+                <w:sz w:val="18"/>
+                <w:szCs w:val="18"/>
+              </w:rPr>
+              <w:t xml:space="preserve"> not </w:t>
+            </w:r>
+            <w:proofErr w:type="spellStart"/>
+            <w:r>
+              <w:rPr>
+                <w:rFonts w:ascii="Times-Roman" w:hAnsi="Times-Roman" w:cs="Times-Roman"/>
+                <w:sz w:val="18"/>
+                <w:szCs w:val="18"/>
+              </w:rPr>
+              <w:t>exceed</w:t>
+            </w:r>
+            <w:proofErr w:type="spellEnd"/>
+            <w:r>
+              <w:rPr>
+                <w:rFonts w:ascii="Times-Roman" w:hAnsi="Times-Roman" w:cs="Times-Roman"/>
+                <w:sz w:val="18"/>
+                <w:szCs w:val="18"/>
+              </w:rPr>
+              <w:t xml:space="preserve"> </w:t>
+            </w:r>
+            <w:proofErr w:type="spellStart"/>
+            <w:r>
+              <w:rPr>
+                <w:rFonts w:ascii="Times-Roman" w:hAnsi="Times-Roman" w:cs="Times-Roman"/>
+                <w:sz w:val="18"/>
+                <w:szCs w:val="18"/>
+              </w:rPr>
+              <w:t>the</w:t>
+            </w:r>
+            <w:proofErr w:type="spellEnd"/>
+            <w:r>
+              <w:rPr>
+                <w:rFonts w:ascii="Times-Roman" w:hAnsi="Times-Roman" w:cs="Times-Roman"/>
+                <w:sz w:val="18"/>
+                <w:szCs w:val="18"/>
+              </w:rPr>
+              <w:t xml:space="preserve"> </w:t>
+            </w:r>
+            <w:proofErr w:type="spellStart"/>
+            <w:r>
+              <w:rPr>
+                <w:rFonts w:ascii="Times-Roman" w:hAnsi="Times-Roman" w:cs="Times-Roman"/>
+                <w:sz w:val="18"/>
+                <w:szCs w:val="18"/>
+              </w:rPr>
+              <w:t>daily</w:t>
+            </w:r>
+            <w:proofErr w:type="spellEnd"/>
+            <w:r>
+              <w:rPr>
+                <w:rFonts w:ascii="Times-Roman" w:hAnsi="Times-Roman" w:cs="Times-Roman"/>
+                <w:sz w:val="18"/>
+                <w:szCs w:val="18"/>
+              </w:rPr>
+              <w:t xml:space="preserve"> </w:t>
+            </w:r>
+            <w:proofErr w:type="spellStart"/>
+            <w:r>
+              <w:rPr>
+                <w:rFonts w:ascii="Times-Roman" w:hAnsi="Times-Roman" w:cs="Times-Roman"/>
+                <w:sz w:val="18"/>
+                <w:szCs w:val="18"/>
+              </w:rPr>
+              <w:t>limit</w:t>
+            </w:r>
+            <w:proofErr w:type="spellEnd"/>
+            <w:r>
+              <w:rPr>
+                <w:rFonts w:ascii="Times-Roman" w:hAnsi="Times-Roman" w:cs="Times-Roman"/>
+                <w:sz w:val="18"/>
+                <w:szCs w:val="18"/>
+              </w:rPr>
+              <w:t xml:space="preserve"> </w:t>
+            </w:r>
+            <w:proofErr w:type="spellStart"/>
+            <w:r>
+              <w:rPr>
+                <w:rFonts w:ascii="Times-Roman" w:hAnsi="Times-Roman" w:cs="Times-Roman"/>
+                <w:sz w:val="18"/>
+                <w:szCs w:val="18"/>
+              </w:rPr>
+              <w:t>of</w:t>
+            </w:r>
+            <w:proofErr w:type="spellEnd"/>
+            <w:r>
+              <w:rPr>
+                <w:rFonts w:ascii="Times-Roman" w:hAnsi="Times-Roman" w:cs="Times-Roman"/>
+                <w:sz w:val="18"/>
+                <w:szCs w:val="18"/>
+              </w:rPr>
+              <w:t xml:space="preserve"> </w:t>
+            </w:r>
+            <w:proofErr w:type="spellStart"/>
+            <w:r>
+              <w:rPr>
+                <w:rFonts w:ascii="Times-Roman" w:hAnsi="Times-Roman" w:cs="Times-Roman"/>
+                <w:sz w:val="18"/>
+                <w:szCs w:val="18"/>
+              </w:rPr>
+              <w:t>the</w:t>
+            </w:r>
+            <w:proofErr w:type="spellEnd"/>
+            <w:r>
+              <w:rPr>
+                <w:rFonts w:ascii="Times-Roman" w:hAnsi="Times-Roman" w:cs="Times-Roman"/>
+                <w:sz w:val="18"/>
+                <w:szCs w:val="18"/>
+              </w:rPr>
+              <w:t xml:space="preserve"> </w:t>
+            </w:r>
+            <w:proofErr w:type="spellStart"/>
+            <w:r>
+              <w:rPr>
+                <w:rFonts w:ascii="Times-Roman" w:hAnsi="Times-Roman" w:cs="Times-Roman"/>
+                <w:sz w:val="18"/>
+                <w:szCs w:val="18"/>
+              </w:rPr>
+              <w:t>account</w:t>
+            </w:r>
+            <w:proofErr w:type="spellEnd"/>
+            <w:r>
+              <w:rPr>
+                <w:rFonts w:ascii="Times-Roman" w:hAnsi="Times-Roman" w:cs="Times-Roman"/>
+                <w:sz w:val="18"/>
+                <w:szCs w:val="18"/>
+              </w:rPr>
+              <w:t>.</w:t>
+            </w:r>
+          </w:p>
+        </w:tc>
+        <w:bookmarkStart w:id="0" w:name="_GoBack"/>
+        <w:bookmarkEnd w:id="0"/>
       </w:tr>
       <w:tr>
         <w:tc>
@@ -806,7 +1839,97 @@
                 <w:sz w:val="18"/>
                 <w:szCs w:val="18"/>
               </w:rPr>
-              <w:t>The system VALIDATES THAT the ATM has enough funds.</w:t>
+              <w:t xml:space="preserve">The </w:t>
+            </w:r>
+            <w:proofErr w:type="spellStart"/>
+            <w:r>
+              <w:rPr>
+                <w:rFonts w:ascii="Times-Roman" w:hAnsi="Times-Roman" w:cs="Times-Roman"/>
+                <w:sz w:val="18"/>
+                <w:szCs w:val="18"/>
+              </w:rPr>
+              <w:t>system</w:t>
+            </w:r>
+            <w:proofErr w:type="spellEnd"/>
+            <w:r>
+              <w:rPr>
+                <w:rFonts w:ascii="Times-Roman" w:hAnsi="Times-Roman" w:cs="Times-Roman"/>
+                <w:sz w:val="18"/>
+                <w:szCs w:val="18"/>
+              </w:rPr>
+              <w:t xml:space="preserve"> VALIDATES THAT </w:t>
+            </w:r>
+            <w:proofErr w:type="spellStart"/>
+            <w:r>
+              <w:rPr>
+                <w:rFonts w:ascii="Times-Roman" w:hAnsi="Times-Roman" w:cs="Times-Roman"/>
+                <w:sz w:val="18"/>
+                <w:szCs w:val="18"/>
+              </w:rPr>
+              <w:t>the</w:t>
+            </w:r>
+            <w:proofErr w:type="spellEnd"/>
+            <w:r>
+              <w:rPr>
+                <w:rFonts w:ascii="Times-Roman" w:hAnsi="Times-Roman" w:cs="Times-Roman"/>
+                <w:sz w:val="18"/>
+                <w:szCs w:val="18"/>
+              </w:rPr>
+              <w:t xml:space="preserve"> ATM </w:t>
+            </w:r>
+            <w:proofErr w:type="spellStart"/>
+            <w:r>
+              <w:rPr>
+                <w:rFonts w:ascii="Times-Roman" w:hAnsi="Times-Roman" w:cs="Times-Roman"/>
+                <w:sz w:val="18"/>
+                <w:szCs w:val="18"/>
+              </w:rPr>
+              <w:t>has</w:t>
+            </w:r>
+            <w:proofErr w:type="spellEnd"/>
+            <w:r>
+              <w:rPr>
+                <w:rFonts w:ascii="Times-Roman" w:hAnsi="Times-Roman" w:cs="Times-Roman"/>
+                <w:sz w:val="18"/>
+                <w:szCs w:val="18"/>
+              </w:rPr>
+              <w:t xml:space="preserve"> </w:t>
+            </w:r>
+            <w:proofErr w:type="spellStart"/>
+            <w:r>
+              <w:rPr>
+                <w:rFonts w:ascii="Times-Roman" w:hAnsi="Times-Roman" w:cs="Times-Roman"/>
+                <w:sz w:val="18"/>
+                <w:szCs w:val="18"/>
+              </w:rPr>
+              <w:t>enough</w:t>
+            </w:r>
+            <w:proofErr w:type="spellEnd"/>
+            <w:r>
+              <w:rPr>
+                <w:rFonts w:ascii="Times-Roman" w:hAnsi="Times-Roman" w:cs="Times-Roman"/>
+                <w:sz w:val="18"/>
+                <w:szCs w:val="18"/>
+              </w:rPr>
+              <w:t xml:space="preserve"> </w:t>
+            </w:r>
+            <w:proofErr w:type="spellStart"/>
+            <w:r>
+              <w:rPr>
+                <w:rFonts w:ascii="Times-Roman" w:hAnsi="Times-Roman" w:cs="Times-Roman"/>
+                <w:sz w:val="18"/>
+                <w:szCs w:val="18"/>
+              </w:rPr>
+              <w:t>funds</w:t>
+            </w:r>
+            <w:proofErr w:type="spellEnd"/>
+            <w:r>
+              <w:rPr>
+                <w:rFonts w:ascii="Times-Roman" w:hAnsi="Times-Roman" w:cs="Times-Roman"/>
+                <w:sz w:val="18"/>
+                <w:szCs w:val="18"/>
+              </w:rPr>
+              <w:t>.</w:t>
             </w:r>
           </w:p>
         </w:tc>
@@ -868,7 +1991,79 @@
                 <w:sz w:val="18"/>
                 <w:szCs w:val="18"/>
               </w:rPr>
-              <w:t>The system dispenses the cash amount.</w:t>
+              <w:t xml:space="preserve">The </w:t>
+            </w:r>
+            <w:proofErr w:type="spellStart"/>
+            <w:r>
+              <w:rPr>
+                <w:rFonts w:ascii="Times-Roman" w:hAnsi="Times-Roman" w:cs="Times-Roman"/>
+                <w:sz w:val="18"/>
+                <w:szCs w:val="18"/>
+              </w:rPr>
+              <w:t>system</w:t>
+            </w:r>
+            <w:proofErr w:type="spellEnd"/>
+            <w:r>
+              <w:rPr>
+                <w:rFonts w:ascii="Times-Roman" w:hAnsi="Times-Roman" w:cs="Times-Roman"/>
+                <w:sz w:val="18"/>
+                <w:szCs w:val="18"/>
+              </w:rPr>
+              <w:t xml:space="preserve"> </w:t>
+            </w:r>
+            <w:proofErr w:type="spellStart"/>
+            <w:r>
+              <w:rPr>
+                <w:rFonts w:ascii="Times-Roman" w:hAnsi="Times-Roman" w:cs="Times-Roman"/>
+                <w:sz w:val="18"/>
+                <w:szCs w:val="18"/>
+              </w:rPr>
+              <w:t>dispenses</w:t>
+            </w:r>
+            <w:proofErr w:type="spellEnd"/>
+            <w:r>
+              <w:rPr>
+                <w:rFonts w:ascii="Times-Roman" w:hAnsi="Times-Roman" w:cs="Times-Roman"/>
+                <w:sz w:val="18"/>
+                <w:szCs w:val="18"/>
+              </w:rPr>
+              <w:t xml:space="preserve"> </w:t>
+            </w:r>
+            <w:proofErr w:type="spellStart"/>
+            <w:r>
+              <w:rPr>
+                <w:rFonts w:ascii="Times-Roman" w:hAnsi="Times-Roman" w:cs="Times-Roman"/>
+                <w:sz w:val="18"/>
+                <w:szCs w:val="18"/>
+              </w:rPr>
+              <w:t>the</w:t>
+            </w:r>
+            <w:proofErr w:type="spellEnd"/>
+            <w:r>
+              <w:rPr>
+                <w:rFonts w:ascii="Times-Roman" w:hAnsi="Times-Roman" w:cs="Times-Roman"/>
+                <w:sz w:val="18"/>
+                <w:szCs w:val="18"/>
+              </w:rPr>
+              <w:t xml:space="preserve"> cash </w:t>
+            </w:r>
+            <w:proofErr w:type="spellStart"/>
+            <w:r>
+              <w:rPr>
+                <w:rFonts w:ascii="Times-Roman" w:hAnsi="Times-Roman" w:cs="Times-Roman"/>
+                <w:sz w:val="18"/>
+                <w:szCs w:val="18"/>
+              </w:rPr>
+              <w:t>amount</w:t>
+            </w:r>
+            <w:proofErr w:type="spellEnd"/>
+            <w:r>
+              <w:rPr>
+                <w:rFonts w:ascii="Times-Roman" w:hAnsi="Times-Roman" w:cs="Times-Roman"/>
+                <w:sz w:val="18"/>
+                <w:szCs w:val="18"/>
+              </w:rPr>
+              <w:t>.</w:t>
             </w:r>
           </w:p>
         </w:tc>
@@ -930,7 +2125,223 @@
                 <w:sz w:val="18"/>
                 <w:szCs w:val="18"/>
               </w:rPr>
-              <w:t>The system prints a receipt showing transaction number, transaction type, amount withdrawn, and account balance.</w:t>
+              <w:t xml:space="preserve">The </w:t>
+            </w:r>
+            <w:proofErr w:type="spellStart"/>
+            <w:r>
+              <w:rPr>
+                <w:rFonts w:ascii="Times-Roman" w:hAnsi="Times-Roman" w:cs="Times-Roman"/>
+                <w:sz w:val="18"/>
+                <w:szCs w:val="18"/>
+              </w:rPr>
+              <w:t>system</w:t>
+            </w:r>
+            <w:proofErr w:type="spellEnd"/>
+            <w:r>
+              <w:rPr>
+                <w:rFonts w:ascii="Times-Roman" w:hAnsi="Times-Roman" w:cs="Times-Roman"/>
+                <w:sz w:val="18"/>
+                <w:szCs w:val="18"/>
+              </w:rPr>
+              <w:t xml:space="preserve"> </w:t>
+            </w:r>
+            <w:proofErr w:type="spellStart"/>
+            <w:r>
+              <w:rPr>
+                <w:rFonts w:ascii="Times-Roman" w:hAnsi="Times-Roman" w:cs="Times-Roman"/>
+                <w:sz w:val="18"/>
+                <w:szCs w:val="18"/>
+              </w:rPr>
+              <w:t>prints</w:t>
+            </w:r>
+            <w:proofErr w:type="spellEnd"/>
+            <w:r>
+              <w:rPr>
+                <w:rFonts w:ascii="Times-Roman" w:hAnsi="Times-Roman" w:cs="Times-Roman"/>
+                <w:sz w:val="18"/>
+                <w:szCs w:val="18"/>
+              </w:rPr>
+              <w:t xml:space="preserve"> a </w:t>
+            </w:r>
+            <w:proofErr w:type="spellStart"/>
+            <w:r>
+              <w:rPr>
+                <w:rFonts w:ascii="Times-Roman" w:hAnsi="Times-Roman" w:cs="Times-Roman"/>
+                <w:sz w:val="18"/>
+                <w:szCs w:val="18"/>
+              </w:rPr>
+              <w:t>receipt</w:t>
+            </w:r>
+            <w:proofErr w:type="spellEnd"/>
+            <w:r>
+              <w:rPr>
+                <w:rFonts w:ascii="Times-Roman" w:hAnsi="Times-Roman" w:cs="Times-Roman"/>
+                <w:sz w:val="18"/>
+                <w:szCs w:val="18"/>
+              </w:rPr>
+              <w:t xml:space="preserve"> </w:t>
+            </w:r>
+            <w:proofErr w:type="spellStart"/>
+            <w:r>
+              <w:rPr>
+                <w:rFonts w:ascii="Times-Roman" w:hAnsi="Times-Roman" w:cs="Times-Roman"/>
+                <w:sz w:val="18"/>
+                <w:szCs w:val="18"/>
+              </w:rPr>
+              <w:t>showing</w:t>
+            </w:r>
+            <w:proofErr w:type="spellEnd"/>
+            <w:r>
+              <w:rPr>
+                <w:rFonts w:ascii="Times-Roman" w:hAnsi="Times-Roman" w:cs="Times-Roman"/>
+                <w:sz w:val="18"/>
+                <w:szCs w:val="18"/>
+              </w:rPr>
+              <w:t xml:space="preserve"> </w:t>
+            </w:r>
+            <w:proofErr w:type="spellStart"/>
+            <w:r>
+              <w:rPr>
+                <w:rFonts w:ascii="Times-Roman" w:hAnsi="Times-Roman" w:cs="Times-Roman"/>
+                <w:sz w:val="18"/>
+                <w:szCs w:val="18"/>
+              </w:rPr>
+              <w:t>transaction</w:t>
+            </w:r>
+            <w:proofErr w:type="spellEnd"/>
+            <w:r>
+              <w:rPr>
+                <w:rFonts w:ascii="Times-Roman" w:hAnsi="Times-Roman" w:cs="Times-Roman"/>
+                <w:sz w:val="18"/>
+                <w:szCs w:val="18"/>
+              </w:rPr>
+              <w:t xml:space="preserve"> </w:t>
+            </w:r>
+            <w:proofErr w:type="spellStart"/>
+            <w:r>
+              <w:rPr>
+                <w:rFonts w:ascii="Times-Roman" w:hAnsi="Times-Roman" w:cs="Times-Roman"/>
+                <w:sz w:val="18"/>
+                <w:szCs w:val="18"/>
+              </w:rPr>
+              <w:t>number</w:t>
+            </w:r>
+            <w:proofErr w:type="spellEnd"/>
+            <w:r>
+              <w:rPr>
+                <w:rFonts w:ascii="Times-Roman" w:hAnsi="Times-Roman" w:cs="Times-Roman"/>
+                <w:sz w:val="18"/>
+                <w:szCs w:val="18"/>
+              </w:rPr>
+              <w:t xml:space="preserve">, </w:t>
+            </w:r>
+            <w:proofErr w:type="spellStart"/>
+            <w:r>
+              <w:rPr>
+                <w:rFonts w:ascii="Times-Roman" w:hAnsi="Times-Roman" w:cs="Times-Roman"/>
+                <w:sz w:val="18"/>
+                <w:szCs w:val="18"/>
+              </w:rPr>
+              <w:t>transaction</w:t>
+            </w:r>
+            <w:proofErr w:type="spellEnd"/>
+            <w:r>
+              <w:rPr>
+                <w:rFonts w:ascii="Times-Roman" w:hAnsi="Times-Roman" w:cs="Times-Roman"/>
+                <w:sz w:val="18"/>
+                <w:szCs w:val="18"/>
+              </w:rPr>
+              <w:t xml:space="preserve"> type, </w:t>
+            </w:r>
+            <w:proofErr w:type="spellStart"/>
+            <w:r>
+              <w:rPr>
+                <w:rFonts w:ascii="Times-Roman" w:hAnsi="Times-Roman" w:cs="Times-Roman"/>
+                <w:sz w:val="18"/>
+                <w:szCs w:val="18"/>
+              </w:rPr>
+              <w:t>amount</w:t>
+            </w:r>
+            <w:proofErr w:type="spellEnd"/>
+            <w:r>
+              <w:rPr>
+                <w:rFonts w:ascii="Times-Roman" w:hAnsi="Times-Roman" w:cs="Times-Roman"/>
+                <w:sz w:val="18"/>
+                <w:szCs w:val="18"/>
+              </w:rPr>
+              <w:t xml:space="preserve"> </w:t>
+            </w:r>
+            <w:proofErr w:type="spellStart"/>
+            <w:r>
+              <w:rPr>
+                <w:rFonts w:ascii="Times-Roman" w:hAnsi="Times-Roman" w:cs="Times-Roman"/>
+                <w:sz w:val="18"/>
+                <w:szCs w:val="18"/>
+              </w:rPr>
+              <w:t>withdrawn</w:t>
+            </w:r>
+            <w:proofErr w:type="spellEnd"/>
+            <w:r>
+              <w:rPr>
+                <w:rFonts w:ascii="Times-Roman" w:hAnsi="Times-Roman" w:cs="Times-Roman"/>
+                <w:sz w:val="18"/>
+                <w:szCs w:val="18"/>
+              </w:rPr>
+              <w:t xml:space="preserve">, </w:t>
+            </w:r>
+            <w:proofErr w:type="spellStart"/>
+            <w:r>
+              <w:rPr>
+                <w:rFonts w:ascii="Times-Roman" w:hAnsi="Times-Roman" w:cs="Times-Roman"/>
+                <w:sz w:val="18"/>
+                <w:szCs w:val="18"/>
+              </w:rPr>
+              <w:t>and</w:t>
+            </w:r>
+            <w:proofErr w:type="spellEnd"/>
+            <w:r>
+              <w:rPr>
+                <w:rFonts w:ascii="Times-Roman" w:hAnsi="Times-Roman" w:cs="Times-Roman"/>
+                <w:sz w:val="18"/>
+                <w:szCs w:val="18"/>
+              </w:rPr>
+              <w:t xml:space="preserve"> </w:t>
+            </w:r>
+            <w:proofErr w:type="spellStart"/>
+            <w:r>
+              <w:rPr>
+                <w:rFonts w:ascii="Times-Roman" w:hAnsi="Times-Roman" w:cs="Times-Roman"/>
+                <w:sz w:val="18"/>
+                <w:szCs w:val="18"/>
+              </w:rPr>
+              <w:t>account</w:t>
+            </w:r>
+            <w:proofErr w:type="spellEnd"/>
+            <w:r>
+              <w:rPr>
+                <w:rFonts w:ascii="Times-Roman" w:hAnsi="Times-Roman" w:cs="Times-Roman"/>
+                <w:sz w:val="18"/>
+                <w:szCs w:val="18"/>
+              </w:rPr>
+              <w:t xml:space="preserve"> </w:t>
+            </w:r>
+            <w:proofErr w:type="spellStart"/>
+            <w:r>
+              <w:rPr>
+                <w:rFonts w:ascii="Times-Roman" w:hAnsi="Times-Roman" w:cs="Times-Roman"/>
+                <w:sz w:val="18"/>
+                <w:szCs w:val="18"/>
+              </w:rPr>
+              <w:t>balance</w:t>
+            </w:r>
+            <w:proofErr w:type="spellEnd"/>
+            <w:r>
+              <w:rPr>
+                <w:rFonts w:ascii="Times-Roman" w:hAnsi="Times-Roman" w:cs="Times-Roman"/>
+                <w:sz w:val="18"/>
+                <w:szCs w:val="18"/>
+              </w:rPr>
+              <w:t>.</w:t>
             </w:r>
           </w:p>
         </w:tc>
@@ -992,7 +2403,79 @@
                 <w:sz w:val="18"/>
                 <w:szCs w:val="18"/>
               </w:rPr>
-              <w:t>The system ejects the ATM card.</w:t>
+              <w:t xml:space="preserve">The </w:t>
+            </w:r>
+            <w:proofErr w:type="spellStart"/>
+            <w:r>
+              <w:rPr>
+                <w:rFonts w:ascii="Times-Roman" w:hAnsi="Times-Roman" w:cs="Times-Roman"/>
+                <w:sz w:val="18"/>
+                <w:szCs w:val="18"/>
+              </w:rPr>
+              <w:t>system</w:t>
+            </w:r>
+            <w:proofErr w:type="spellEnd"/>
+            <w:r>
+              <w:rPr>
+                <w:rFonts w:ascii="Times-Roman" w:hAnsi="Times-Roman" w:cs="Times-Roman"/>
+                <w:sz w:val="18"/>
+                <w:szCs w:val="18"/>
+              </w:rPr>
+              <w:t xml:space="preserve"> </w:t>
+            </w:r>
+            <w:proofErr w:type="spellStart"/>
+            <w:r>
+              <w:rPr>
+                <w:rFonts w:ascii="Times-Roman" w:hAnsi="Times-Roman" w:cs="Times-Roman"/>
+                <w:sz w:val="18"/>
+                <w:szCs w:val="18"/>
+              </w:rPr>
+              <w:t>ejects</w:t>
+            </w:r>
+            <w:proofErr w:type="spellEnd"/>
+            <w:r>
+              <w:rPr>
+                <w:rFonts w:ascii="Times-Roman" w:hAnsi="Times-Roman" w:cs="Times-Roman"/>
+                <w:sz w:val="18"/>
+                <w:szCs w:val="18"/>
+              </w:rPr>
+              <w:t xml:space="preserve"> </w:t>
+            </w:r>
+            <w:proofErr w:type="spellStart"/>
+            <w:r>
+              <w:rPr>
+                <w:rFonts w:ascii="Times-Roman" w:hAnsi="Times-Roman" w:cs="Times-Roman"/>
+                <w:sz w:val="18"/>
+                <w:szCs w:val="18"/>
+              </w:rPr>
+              <w:t>the</w:t>
+            </w:r>
+            <w:proofErr w:type="spellEnd"/>
+            <w:r>
+              <w:rPr>
+                <w:rFonts w:ascii="Times-Roman" w:hAnsi="Times-Roman" w:cs="Times-Roman"/>
+                <w:sz w:val="18"/>
+                <w:szCs w:val="18"/>
+              </w:rPr>
+              <w:t xml:space="preserve"> ATM </w:t>
+            </w:r>
+            <w:proofErr w:type="spellStart"/>
+            <w:r>
+              <w:rPr>
+                <w:rFonts w:ascii="Times-Roman" w:hAnsi="Times-Roman" w:cs="Times-Roman"/>
+                <w:sz w:val="18"/>
+                <w:szCs w:val="18"/>
+              </w:rPr>
+              <w:t>card</w:t>
+            </w:r>
+            <w:proofErr w:type="spellEnd"/>
+            <w:r>
+              <w:rPr>
+                <w:rFonts w:ascii="Times-Roman" w:hAnsi="Times-Roman" w:cs="Times-Roman"/>
+                <w:sz w:val="18"/>
+                <w:szCs w:val="18"/>
+              </w:rPr>
+              <w:t>.</w:t>
             </w:r>
           </w:p>
         </w:tc>
@@ -1054,7 +2537,61 @@
                 <w:sz w:val="18"/>
                 <w:szCs w:val="18"/>
               </w:rPr>
-              <w:t>The system displays Welcome message.</w:t>
+              <w:t xml:space="preserve">The </w:t>
+            </w:r>
+            <w:proofErr w:type="spellStart"/>
+            <w:r>
+              <w:rPr>
+                <w:rFonts w:ascii="Times-Roman" w:hAnsi="Times-Roman" w:cs="Times-Roman"/>
+                <w:sz w:val="18"/>
+                <w:szCs w:val="18"/>
+              </w:rPr>
+              <w:t>system</w:t>
+            </w:r>
+            <w:proofErr w:type="spellEnd"/>
+            <w:r>
+              <w:rPr>
+                <w:rFonts w:ascii="Times-Roman" w:hAnsi="Times-Roman" w:cs="Times-Roman"/>
+                <w:sz w:val="18"/>
+                <w:szCs w:val="18"/>
+              </w:rPr>
+              <w:t xml:space="preserve"> </w:t>
+            </w:r>
+            <w:proofErr w:type="spellStart"/>
+            <w:r>
+              <w:rPr>
+                <w:rFonts w:ascii="Times-Roman" w:hAnsi="Times-Roman" w:cs="Times-Roman"/>
+                <w:sz w:val="18"/>
+                <w:szCs w:val="18"/>
+              </w:rPr>
+              <w:t>displays</w:t>
+            </w:r>
+            <w:proofErr w:type="spellEnd"/>
+            <w:r>
+              <w:rPr>
+                <w:rFonts w:ascii="Times-Roman" w:hAnsi="Times-Roman" w:cs="Times-Roman"/>
+                <w:sz w:val="18"/>
+                <w:szCs w:val="18"/>
+              </w:rPr>
+              <w:t xml:space="preserve"> Welcome </w:t>
+            </w:r>
+            <w:proofErr w:type="spellStart"/>
+            <w:r>
+              <w:rPr>
+                <w:rFonts w:ascii="Times-Roman" w:hAnsi="Times-Roman" w:cs="Times-Roman"/>
+                <w:sz w:val="18"/>
+                <w:szCs w:val="18"/>
+              </w:rPr>
+              <w:t>message</w:t>
+            </w:r>
+            <w:proofErr w:type="spellEnd"/>
+            <w:r>
+              <w:rPr>
+                <w:rFonts w:ascii="Times-Roman" w:hAnsi="Times-Roman" w:cs="Times-Roman"/>
+                <w:sz w:val="18"/>
+                <w:szCs w:val="18"/>
+              </w:rPr>
+              <w:t>.</w:t>
             </w:r>
           </w:p>
         </w:tc>
@@ -1086,6 +2623,7 @@
                 <w:szCs w:val="18"/>
               </w:rPr>
             </w:pPr>
+            <w:proofErr w:type="spellStart"/>
             <w:r>
               <w:rPr>
                 <w:rFonts w:ascii="Times-Roman" w:hAnsi="Times-Roman" w:cs="Times-Roman"/>
@@ -1095,6 +2633,7 @@
               </w:rPr>
               <w:t>Postcondition</w:t>
             </w:r>
+            <w:proofErr w:type="spellEnd"/>
           </w:p>
         </w:tc>
         <w:tc>
@@ -1115,7 +2654,97 @@
                 <w:sz w:val="18"/>
                 <w:szCs w:val="18"/>
               </w:rPr>
-              <w:t>ATM customer funds have been withdrawn.</w:t>
+              <w:t xml:space="preserve">ATM </w:t>
+            </w:r>
+            <w:proofErr w:type="spellStart"/>
+            <w:r>
+              <w:rPr>
+                <w:rFonts w:ascii="Times-Roman" w:hAnsi="Times-Roman" w:cs="Times-Roman"/>
+                <w:sz w:val="18"/>
+                <w:szCs w:val="18"/>
+              </w:rPr>
+              <w:t>customer</w:t>
+            </w:r>
+            <w:proofErr w:type="spellEnd"/>
+            <w:r>
+              <w:rPr>
+                <w:rFonts w:ascii="Times-Roman" w:hAnsi="Times-Roman" w:cs="Times-Roman"/>
+                <w:sz w:val="18"/>
+                <w:szCs w:val="18"/>
+              </w:rPr>
+              <w:t xml:space="preserve"> </w:t>
+            </w:r>
+            <w:proofErr w:type="spellStart"/>
+            <w:r>
+              <w:rPr>
+                <w:rFonts w:ascii="Times-Roman" w:hAnsi="Times-Roman" w:cs="Times-Roman"/>
+                <w:sz w:val="18"/>
+                <w:szCs w:val="18"/>
+              </w:rPr>
+              <w:t>funds</w:t>
+            </w:r>
+            <w:proofErr w:type="spellEnd"/>
+            <w:r>
+              <w:rPr>
+                <w:rFonts w:ascii="Times-Roman" w:hAnsi="Times-Roman" w:cs="Times-Roman"/>
+                <w:sz w:val="18"/>
+                <w:szCs w:val="18"/>
+              </w:rPr>
+              <w:t xml:space="preserve"> </w:t>
+            </w:r>
+            <w:proofErr w:type="spellStart"/>
+            <w:r>
+              <w:rPr>
+                <w:rFonts w:ascii="Times-Roman" w:hAnsi="Times-Roman" w:cs="Times-Roman"/>
+                <w:sz w:val="18"/>
+                <w:szCs w:val="18"/>
+              </w:rPr>
+              <w:t>have</w:t>
+            </w:r>
+            <w:proofErr w:type="spellEnd"/>
+            <w:r>
+              <w:rPr>
+                <w:rFonts w:ascii="Times-Roman" w:hAnsi="Times-Roman" w:cs="Times-Roman"/>
+                <w:sz w:val="18"/>
+                <w:szCs w:val="18"/>
+              </w:rPr>
+              <w:t xml:space="preserve"> </w:t>
+            </w:r>
+            <w:proofErr w:type="spellStart"/>
+            <w:r>
+              <w:rPr>
+                <w:rFonts w:ascii="Times-Roman" w:hAnsi="Times-Roman" w:cs="Times-Roman"/>
+                <w:sz w:val="18"/>
+                <w:szCs w:val="18"/>
+              </w:rPr>
+              <w:t>been</w:t>
+            </w:r>
+            <w:proofErr w:type="spellEnd"/>
+            <w:r>
+              <w:rPr>
+                <w:rFonts w:ascii="Times-Roman" w:hAnsi="Times-Roman" w:cs="Times-Roman"/>
+                <w:sz w:val="18"/>
+                <w:szCs w:val="18"/>
+              </w:rPr>
+              <w:t xml:space="preserve"> </w:t>
+            </w:r>
+            <w:proofErr w:type="spellStart"/>
+            <w:r>
+              <w:rPr>
+                <w:rFonts w:ascii="Times-Roman" w:hAnsi="Times-Roman" w:cs="Times-Roman"/>
+                <w:sz w:val="18"/>
+                <w:szCs w:val="18"/>
+              </w:rPr>
+              <w:t>withdrawn</w:t>
+            </w:r>
+            <w:proofErr w:type="spellEnd"/>
+            <w:r>
+              <w:rPr>
+                <w:rFonts w:ascii="Times-Roman" w:hAnsi="Times-Roman" w:cs="Times-Roman"/>
+                <w:sz w:val="18"/>
+                <w:szCs w:val="18"/>
+              </w:rPr>
+              <w:t>.</w:t>
             </w:r>
           </w:p>
         </w:tc>
@@ -1132,11 +2761,19 @@
                 <w:b/>
               </w:rPr>
             </w:pPr>
-            <w:r>
-              <w:rPr>
-                <w:b/>
-              </w:rPr>
-              <w:t>Specific Alternative Flow</w:t>
+            <w:proofErr w:type="spellStart"/>
+            <w:r>
+              <w:rPr>
+                <w:b/>
+              </w:rPr>
+              <w:t>Specific</w:t>
+            </w:r>
+            <w:proofErr w:type="spellEnd"/>
+            <w:r>
+              <w:rPr>
+                <w:b/>
+              </w:rPr>
+              <w:t xml:space="preserve"> Alternative Flow</w:t>
             </w:r>
           </w:p>
         </w:tc>
@@ -1223,7 +2860,169 @@
                 <w:sz w:val="18"/>
                 <w:szCs w:val="18"/>
               </w:rPr>
-              <w:t>The system displays an apology message MEANWHILE the system ejects the ATM card.</w:t>
+              <w:t xml:space="preserve">The </w:t>
+            </w:r>
+            <w:proofErr w:type="spellStart"/>
+            <w:r>
+              <w:rPr>
+                <w:rFonts w:ascii="Times-Roman" w:hAnsi="Times-Roman" w:cs="Times-Roman"/>
+                <w:sz w:val="18"/>
+                <w:szCs w:val="18"/>
+              </w:rPr>
+              <w:t>system</w:t>
+            </w:r>
+            <w:proofErr w:type="spellEnd"/>
+            <w:r>
+              <w:rPr>
+                <w:rFonts w:ascii="Times-Roman" w:hAnsi="Times-Roman" w:cs="Times-Roman"/>
+                <w:sz w:val="18"/>
+                <w:szCs w:val="18"/>
+              </w:rPr>
+              <w:t xml:space="preserve"> </w:t>
+            </w:r>
+            <w:proofErr w:type="spellStart"/>
+            <w:r>
+              <w:rPr>
+                <w:rFonts w:ascii="Times-Roman" w:hAnsi="Times-Roman" w:cs="Times-Roman"/>
+                <w:sz w:val="18"/>
+                <w:szCs w:val="18"/>
+              </w:rPr>
+              <w:t>displays</w:t>
+            </w:r>
+            <w:proofErr w:type="spellEnd"/>
+            <w:r>
+              <w:rPr>
+                <w:rFonts w:ascii="Times-Roman" w:hAnsi="Times-Roman" w:cs="Times-Roman"/>
+                <w:sz w:val="18"/>
+                <w:szCs w:val="18"/>
+              </w:rPr>
+              <w:t xml:space="preserve"> an </w:t>
+            </w:r>
+            <w:proofErr w:type="spellStart"/>
+            <w:r>
+              <w:rPr>
+                <w:rFonts w:ascii="Times-Roman" w:hAnsi="Times-Roman" w:cs="Times-Roman"/>
+                <w:sz w:val="18"/>
+                <w:szCs w:val="18"/>
+              </w:rPr>
+              <w:t>apology</w:t>
+            </w:r>
+            <w:proofErr w:type="spellEnd"/>
+            <w:r>
+              <w:rPr>
+                <w:rFonts w:ascii="Times-Roman" w:hAnsi="Times-Roman" w:cs="Times-Roman"/>
+                <w:sz w:val="18"/>
+                <w:szCs w:val="18"/>
+              </w:rPr>
+              <w:t xml:space="preserve"> </w:t>
+            </w:r>
+            <w:proofErr w:type="spellStart"/>
+            <w:r>
+              <w:rPr>
+                <w:rFonts w:ascii="Times-Roman" w:hAnsi="Times-Roman" w:cs="Times-Roman"/>
+                <w:sz w:val="18"/>
+                <w:szCs w:val="18"/>
+              </w:rPr>
+              <w:t>message</w:t>
+            </w:r>
+            <w:proofErr w:type="spellEnd"/>
+            <w:r>
+              <w:rPr>
+                <w:rFonts w:ascii="Times-Roman" w:hAnsi="Times-Roman" w:cs="Times-Roman"/>
+                <w:sz w:val="18"/>
+                <w:szCs w:val="18"/>
+              </w:rPr>
+              <w:t xml:space="preserve"> MEANWHILE </w:t>
+            </w:r>
+            <w:proofErr w:type="spellStart"/>
+            <w:r>
+              <w:rPr>
+                <w:rFonts w:ascii="Times-Roman" w:hAnsi="Times-Roman" w:cs="Times-Roman"/>
+                <w:sz w:val="18"/>
+                <w:szCs w:val="18"/>
+              </w:rPr>
+              <w:t>the</w:t>
+            </w:r>
+            <w:proofErr w:type="spellEnd"/>
+            <w:r>
+              <w:rPr>
+                <w:rFonts w:ascii="Times-Roman" w:hAnsi="Times-Roman" w:cs="Times-Roman"/>
+                <w:sz w:val="18"/>
+                <w:szCs w:val="18"/>
+              </w:rPr>
+              <w:t xml:space="preserve"> </w:t>
+            </w:r>
+            <w:proofErr w:type="spellStart"/>
+            <w:r>
+              <w:rPr>
+                <w:rFonts w:ascii="Times-Roman" w:hAnsi="Times-Roman" w:cs="Times-Roman"/>
+                <w:sz w:val="18"/>
+                <w:szCs w:val="18"/>
+              </w:rPr>
+              <w:t>system</w:t>
+            </w:r>
+            <w:proofErr w:type="spellEnd"/>
+            <w:r>
+              <w:rPr>
+                <w:rFonts w:ascii="Times-Roman" w:hAnsi="Times-Roman" w:cs="Times-Roman"/>
+                <w:sz w:val="18"/>
+                <w:szCs w:val="18"/>
+              </w:rPr>
+              <w:t xml:space="preserve"> </w:t>
+            </w:r>
+            <w:proofErr w:type="spellStart"/>
+            <w:r>
+              <w:rPr>
+                <w:rFonts w:ascii="Times-Roman" w:hAnsi="Times-Roman" w:cs="Times-Roman"/>
+                <w:sz w:val="18"/>
+                <w:szCs w:val="18"/>
+              </w:rPr>
+              <w:t>ejects</w:t>
+            </w:r>
+            <w:proofErr w:type="spellEnd"/>
+            <w:r>
+              <w:rPr>
+                <w:rFonts w:ascii="Times-Roman" w:hAnsi="Times-Roman" w:cs="Times-Roman"/>
+                <w:sz w:val="18"/>
+                <w:szCs w:val="18"/>
+              </w:rPr>
+              <w:t xml:space="preserve"> </w:t>
+            </w:r>
+            <w:proofErr w:type="spellStart"/>
+            <w:r>
+              <w:rPr>
+                <w:rFonts w:ascii="Times-Roman" w:hAnsi="Times-Roman" w:cs="Times-Roman"/>
+                <w:sz w:val="18"/>
+                <w:szCs w:val="18"/>
+              </w:rPr>
+              <w:t>the</w:t>
+            </w:r>
+            <w:proofErr w:type="spellEnd"/>
+            <w:r>
+              <w:rPr>
+                <w:rFonts w:ascii="Times-Roman" w:hAnsi="Times-Roman" w:cs="Times-Roman"/>
+                <w:sz w:val="18"/>
+                <w:szCs w:val="18"/>
+              </w:rPr>
+              <w:t xml:space="preserve"> ATM </w:t>
+            </w:r>
+            <w:proofErr w:type="spellStart"/>
+            <w:r>
+              <w:rPr>
+                <w:rFonts w:ascii="Times-Roman" w:hAnsi="Times-Roman" w:cs="Times-Roman"/>
+                <w:sz w:val="18"/>
+                <w:szCs w:val="18"/>
+              </w:rPr>
+              <w:t>card</w:t>
+            </w:r>
+            <w:proofErr w:type="spellEnd"/>
+            <w:r>
+              <w:rPr>
+                <w:rFonts w:ascii="Times-Roman" w:hAnsi="Times-Roman" w:cs="Times-Roman"/>
+                <w:sz w:val="18"/>
+                <w:szCs w:val="18"/>
+              </w:rPr>
+              <w:t>.</w:t>
             </w:r>
           </w:p>
         </w:tc>
@@ -1294,6 +3093,7 @@
                 <w:szCs w:val="18"/>
               </w:rPr>
             </w:pPr>
+            <w:proofErr w:type="spellStart"/>
             <w:r>
               <w:rPr>
                 <w:rFonts w:ascii="Times-Roman" w:hAnsi="Times-Roman" w:cs="Times-Roman"/>
@@ -1303,6 +3103,7 @@
               </w:rPr>
               <w:t>Postcondition</w:t>
             </w:r>
+            <w:proofErr w:type="spellEnd"/>
           </w:p>
         </w:tc>
         <w:tc>
@@ -1323,24 +3124,240 @@
                 <w:sz w:val="18"/>
                 <w:szCs w:val="18"/>
               </w:rPr>
-              <w:t>ATM customer funds have not been withdrawn.</w:t>
-            </w:r>
-          </w:p>
-          <w:p>
-            <w:pPr>
-              <w:rPr>
-                <w:rFonts w:ascii="Times-Roman" w:hAnsi="Times-Roman" w:cs="Times-Roman"/>
-                <w:sz w:val="18"/>
-                <w:szCs w:val="18"/>
-              </w:rPr>
-            </w:pPr>
-            <w:r>
-              <w:rPr>
-                <w:rFonts w:ascii="Times-Roman" w:hAnsi="Times-Roman" w:cs="Times-Roman"/>
-                <w:sz w:val="18"/>
-                <w:szCs w:val="18"/>
-              </w:rPr>
-              <w:t>The system is idle. The system is displaying a Welcome message.</w:t>
+              <w:t xml:space="preserve">ATM </w:t>
+            </w:r>
+            <w:proofErr w:type="spellStart"/>
+            <w:r>
+              <w:rPr>
+                <w:rFonts w:ascii="Times-Roman" w:hAnsi="Times-Roman" w:cs="Times-Roman"/>
+                <w:sz w:val="18"/>
+                <w:szCs w:val="18"/>
+              </w:rPr>
+              <w:t>customer</w:t>
+            </w:r>
+            <w:proofErr w:type="spellEnd"/>
+            <w:r>
+              <w:rPr>
+                <w:rFonts w:ascii="Times-Roman" w:hAnsi="Times-Roman" w:cs="Times-Roman"/>
+                <w:sz w:val="18"/>
+                <w:szCs w:val="18"/>
+              </w:rPr>
+              <w:t xml:space="preserve"> </w:t>
+            </w:r>
+            <w:proofErr w:type="spellStart"/>
+            <w:r>
+              <w:rPr>
+                <w:rFonts w:ascii="Times-Roman" w:hAnsi="Times-Roman" w:cs="Times-Roman"/>
+                <w:sz w:val="18"/>
+                <w:szCs w:val="18"/>
+              </w:rPr>
+              <w:t>funds</w:t>
+            </w:r>
+            <w:proofErr w:type="spellEnd"/>
+            <w:r>
+              <w:rPr>
+                <w:rFonts w:ascii="Times-Roman" w:hAnsi="Times-Roman" w:cs="Times-Roman"/>
+                <w:sz w:val="18"/>
+                <w:szCs w:val="18"/>
+              </w:rPr>
+              <w:t xml:space="preserve"> </w:t>
+            </w:r>
+            <w:proofErr w:type="spellStart"/>
+            <w:r>
+              <w:rPr>
+                <w:rFonts w:ascii="Times-Roman" w:hAnsi="Times-Roman" w:cs="Times-Roman"/>
+                <w:sz w:val="18"/>
+                <w:szCs w:val="18"/>
+              </w:rPr>
+              <w:t>have</w:t>
+            </w:r>
+            <w:proofErr w:type="spellEnd"/>
+            <w:r>
+              <w:rPr>
+                <w:rFonts w:ascii="Times-Roman" w:hAnsi="Times-Roman" w:cs="Times-Roman"/>
+                <w:sz w:val="18"/>
+                <w:szCs w:val="18"/>
+              </w:rPr>
+              <w:t xml:space="preserve"> not </w:t>
+            </w:r>
+            <w:proofErr w:type="spellStart"/>
+            <w:r>
+              <w:rPr>
+                <w:rFonts w:ascii="Times-Roman" w:hAnsi="Times-Roman" w:cs="Times-Roman"/>
+                <w:sz w:val="18"/>
+                <w:szCs w:val="18"/>
+              </w:rPr>
+              <w:t>been</w:t>
+            </w:r>
+            <w:proofErr w:type="spellEnd"/>
+            <w:r>
+              <w:rPr>
+                <w:rFonts w:ascii="Times-Roman" w:hAnsi="Times-Roman" w:cs="Times-Roman"/>
+                <w:sz w:val="18"/>
+                <w:szCs w:val="18"/>
+              </w:rPr>
+              <w:t xml:space="preserve"> </w:t>
+            </w:r>
+            <w:proofErr w:type="spellStart"/>
+            <w:r>
+              <w:rPr>
+                <w:rFonts w:ascii="Times-Roman" w:hAnsi="Times-Roman" w:cs="Times-Roman"/>
+                <w:sz w:val="18"/>
+                <w:szCs w:val="18"/>
+              </w:rPr>
+              <w:t>withdrawn</w:t>
+            </w:r>
+            <w:proofErr w:type="spellEnd"/>
+            <w:r>
+              <w:rPr>
+                <w:rFonts w:ascii="Times-Roman" w:hAnsi="Times-Roman" w:cs="Times-Roman"/>
+                <w:sz w:val="18"/>
+                <w:szCs w:val="18"/>
+              </w:rPr>
+              <w:t>.</w:t>
+            </w:r>
+          </w:p>
+          <w:p>
+            <w:pPr>
+              <w:rPr>
+                <w:rFonts w:ascii="Times-Roman" w:hAnsi="Times-Roman" w:cs="Times-Roman"/>
+                <w:sz w:val="18"/>
+                <w:szCs w:val="18"/>
+              </w:rPr>
+            </w:pPr>
+            <w:r>
+              <w:rPr>
+                <w:rFonts w:ascii="Times-Roman" w:hAnsi="Times-Roman" w:cs="Times-Roman"/>
+                <w:sz w:val="18"/>
+                <w:szCs w:val="18"/>
+              </w:rPr>
+              <w:t xml:space="preserve">The </w:t>
+            </w:r>
+            <w:proofErr w:type="spellStart"/>
+            <w:r>
+              <w:rPr>
+                <w:rFonts w:ascii="Times-Roman" w:hAnsi="Times-Roman" w:cs="Times-Roman"/>
+                <w:sz w:val="18"/>
+                <w:szCs w:val="18"/>
+              </w:rPr>
+              <w:t>system</w:t>
+            </w:r>
+            <w:proofErr w:type="spellEnd"/>
+            <w:r>
+              <w:rPr>
+                <w:rFonts w:ascii="Times-Roman" w:hAnsi="Times-Roman" w:cs="Times-Roman"/>
+                <w:sz w:val="18"/>
+                <w:szCs w:val="18"/>
+              </w:rPr>
+              <w:t xml:space="preserve"> </w:t>
+            </w:r>
+            <w:proofErr w:type="spellStart"/>
+            <w:r>
+              <w:rPr>
+                <w:rFonts w:ascii="Times-Roman" w:hAnsi="Times-Roman" w:cs="Times-Roman"/>
+                <w:sz w:val="18"/>
+                <w:szCs w:val="18"/>
+              </w:rPr>
+              <w:t>is</w:t>
+            </w:r>
+            <w:proofErr w:type="spellEnd"/>
+            <w:r>
+              <w:rPr>
+                <w:rFonts w:ascii="Times-Roman" w:hAnsi="Times-Roman" w:cs="Times-Roman"/>
+                <w:sz w:val="18"/>
+                <w:szCs w:val="18"/>
+              </w:rPr>
+              <w:t xml:space="preserve"> </w:t>
+            </w:r>
+            <w:proofErr w:type="spellStart"/>
+            <w:r>
+              <w:rPr>
+                <w:rFonts w:ascii="Times-Roman" w:hAnsi="Times-Roman" w:cs="Times-Roman"/>
+                <w:sz w:val="18"/>
+                <w:szCs w:val="18"/>
+              </w:rPr>
+              <w:t>idle</w:t>
+            </w:r>
+            <w:proofErr w:type="spellEnd"/>
+            <w:r>
+              <w:rPr>
+                <w:rFonts w:ascii="Times-Roman" w:hAnsi="Times-Roman" w:cs="Times-Roman"/>
+                <w:sz w:val="18"/>
+                <w:szCs w:val="18"/>
+              </w:rPr>
+              <w:t xml:space="preserve">. The </w:t>
+            </w:r>
+            <w:proofErr w:type="spellStart"/>
+            <w:r>
+              <w:rPr>
+                <w:rFonts w:ascii="Times-Roman" w:hAnsi="Times-Roman" w:cs="Times-Roman"/>
+                <w:sz w:val="18"/>
+                <w:szCs w:val="18"/>
+              </w:rPr>
+              <w:t>system</w:t>
+            </w:r>
+            <w:proofErr w:type="spellEnd"/>
+            <w:r>
+              <w:rPr>
+                <w:rFonts w:ascii="Times-Roman" w:hAnsi="Times-Roman" w:cs="Times-Roman"/>
+                <w:sz w:val="18"/>
+                <w:szCs w:val="18"/>
+              </w:rPr>
+              <w:t xml:space="preserve"> </w:t>
+            </w:r>
+            <w:proofErr w:type="spellStart"/>
+            <w:r>
+              <w:rPr>
+                <w:rFonts w:ascii="Times-Roman" w:hAnsi="Times-Roman" w:cs="Times-Roman"/>
+                <w:sz w:val="18"/>
+                <w:szCs w:val="18"/>
+              </w:rPr>
+              <w:t>is</w:t>
+            </w:r>
+            <w:proofErr w:type="spellEnd"/>
+            <w:r>
+              <w:rPr>
+                <w:rFonts w:ascii="Times-Roman" w:hAnsi="Times-Roman" w:cs="Times-Roman"/>
+                <w:sz w:val="18"/>
+                <w:szCs w:val="18"/>
+              </w:rPr>
+              <w:t xml:space="preserve"> </w:t>
+            </w:r>
+            <w:proofErr w:type="spellStart"/>
+            <w:r>
+              <w:rPr>
+                <w:rFonts w:ascii="Times-Roman" w:hAnsi="Times-Roman" w:cs="Times-Roman"/>
+                <w:sz w:val="18"/>
+                <w:szCs w:val="18"/>
+              </w:rPr>
+              <w:t>displaying</w:t>
+            </w:r>
+            <w:proofErr w:type="spellEnd"/>
+            <w:r>
+              <w:rPr>
+                <w:rFonts w:ascii="Times-Roman" w:hAnsi="Times-Roman" w:cs="Times-Roman"/>
+                <w:sz w:val="18"/>
+                <w:szCs w:val="18"/>
+              </w:rPr>
+              <w:t xml:space="preserve"> a Welcome </w:t>
+            </w:r>
+            <w:proofErr w:type="spellStart"/>
+            <w:r>
+              <w:rPr>
+                <w:rFonts w:ascii="Times-Roman" w:hAnsi="Times-Roman" w:cs="Times-Roman"/>
+                <w:sz w:val="18"/>
+                <w:szCs w:val="18"/>
+              </w:rPr>
+              <w:t>message</w:t>
+            </w:r>
+            <w:proofErr w:type="spellEnd"/>
+            <w:r>
+              <w:rPr>
+                <w:rFonts w:ascii="Times-Roman" w:hAnsi="Times-Roman" w:cs="Times-Roman"/>
+                <w:sz w:val="18"/>
+                <w:szCs w:val="18"/>
+              </w:rPr>
+              <w:t>.</w:t>
             </w:r>
           </w:p>
         </w:tc>
@@ -1361,7 +3378,6 @@
               <w:rPr>
                 <w:b/>
               </w:rPr>
-              <w:lastRenderedPageBreak/>
               <w:t>Global Alternative Flow</w:t>
             </w:r>
           </w:p>
@@ -1385,7 +3401,61 @@
                 <w:sz w:val="18"/>
                 <w:szCs w:val="18"/>
               </w:rPr>
-              <w:t>IF ATM customer enters Cancel THEN</w:t>
+              <w:t xml:space="preserve">IF ATM </w:t>
+            </w:r>
+            <w:proofErr w:type="spellStart"/>
+            <w:r>
+              <w:rPr>
+                <w:rFonts w:ascii="Times-Roman" w:hAnsi="Times-Roman" w:cs="Times-Roman"/>
+                <w:sz w:val="18"/>
+                <w:szCs w:val="18"/>
+              </w:rPr>
+              <w:t>customer</w:t>
+            </w:r>
+            <w:proofErr w:type="spellEnd"/>
+            <w:r>
+              <w:rPr>
+                <w:rFonts w:ascii="Times-Roman" w:hAnsi="Times-Roman" w:cs="Times-Roman"/>
+                <w:sz w:val="18"/>
+                <w:szCs w:val="18"/>
+              </w:rPr>
+              <w:t xml:space="preserve"> </w:t>
+            </w:r>
+            <w:proofErr w:type="spellStart"/>
+            <w:r>
+              <w:rPr>
+                <w:rFonts w:ascii="Times-Roman" w:hAnsi="Times-Roman" w:cs="Times-Roman"/>
+                <w:sz w:val="18"/>
+                <w:szCs w:val="18"/>
+              </w:rPr>
+              <w:t>enters</w:t>
+            </w:r>
+            <w:proofErr w:type="spellEnd"/>
+            <w:r>
+              <w:rPr>
+                <w:rFonts w:ascii="Times-Roman" w:hAnsi="Times-Roman" w:cs="Times-Roman"/>
+                <w:sz w:val="18"/>
+                <w:szCs w:val="18"/>
+              </w:rPr>
+              <w:t xml:space="preserve"> </w:t>
+            </w:r>
+            <w:proofErr w:type="spellStart"/>
+            <w:r>
+              <w:rPr>
+                <w:rFonts w:ascii="Times-Roman" w:hAnsi="Times-Roman" w:cs="Times-Roman"/>
+                <w:sz w:val="18"/>
+                <w:szCs w:val="18"/>
+              </w:rPr>
+              <w:t>Cancel</w:t>
+            </w:r>
+            <w:proofErr w:type="spellEnd"/>
+            <w:r>
+              <w:rPr>
+                <w:rFonts w:ascii="Times-Roman" w:hAnsi="Times-Roman" w:cs="Times-Roman"/>
+                <w:sz w:val="18"/>
+                <w:szCs w:val="18"/>
+              </w:rPr>
+              <w:t xml:space="preserve"> THEN</w:t>
             </w:r>
           </w:p>
         </w:tc>
@@ -1447,7 +3517,169 @@
                 <w:sz w:val="18"/>
                 <w:szCs w:val="18"/>
               </w:rPr>
-              <w:t>The system cancels the transaction MEANWHILE the system ejects the ATM card.</w:t>
+              <w:t xml:space="preserve">The </w:t>
+            </w:r>
+            <w:proofErr w:type="spellStart"/>
+            <w:r>
+              <w:rPr>
+                <w:rFonts w:ascii="Times-Roman" w:hAnsi="Times-Roman" w:cs="Times-Roman"/>
+                <w:sz w:val="18"/>
+                <w:szCs w:val="18"/>
+              </w:rPr>
+              <w:t>system</w:t>
+            </w:r>
+            <w:proofErr w:type="spellEnd"/>
+            <w:r>
+              <w:rPr>
+                <w:rFonts w:ascii="Times-Roman" w:hAnsi="Times-Roman" w:cs="Times-Roman"/>
+                <w:sz w:val="18"/>
+                <w:szCs w:val="18"/>
+              </w:rPr>
+              <w:t xml:space="preserve"> </w:t>
+            </w:r>
+            <w:proofErr w:type="spellStart"/>
+            <w:r>
+              <w:rPr>
+                <w:rFonts w:ascii="Times-Roman" w:hAnsi="Times-Roman" w:cs="Times-Roman"/>
+                <w:sz w:val="18"/>
+                <w:szCs w:val="18"/>
+              </w:rPr>
+              <w:t>cancels</w:t>
+            </w:r>
+            <w:proofErr w:type="spellEnd"/>
+            <w:r>
+              <w:rPr>
+                <w:rFonts w:ascii="Times-Roman" w:hAnsi="Times-Roman" w:cs="Times-Roman"/>
+                <w:sz w:val="18"/>
+                <w:szCs w:val="18"/>
+              </w:rPr>
+              <w:t xml:space="preserve"> </w:t>
+            </w:r>
+            <w:proofErr w:type="spellStart"/>
+            <w:r>
+              <w:rPr>
+                <w:rFonts w:ascii="Times-Roman" w:hAnsi="Times-Roman" w:cs="Times-Roman"/>
+                <w:sz w:val="18"/>
+                <w:szCs w:val="18"/>
+              </w:rPr>
+              <w:t>the</w:t>
+            </w:r>
+            <w:proofErr w:type="spellEnd"/>
+            <w:r>
+              <w:rPr>
+                <w:rFonts w:ascii="Times-Roman" w:hAnsi="Times-Roman" w:cs="Times-Roman"/>
+                <w:sz w:val="18"/>
+                <w:szCs w:val="18"/>
+              </w:rPr>
+              <w:t xml:space="preserve"> </w:t>
+            </w:r>
+            <w:proofErr w:type="spellStart"/>
+            <w:r>
+              <w:rPr>
+                <w:rFonts w:ascii="Times-Roman" w:hAnsi="Times-Roman" w:cs="Times-Roman"/>
+                <w:sz w:val="18"/>
+                <w:szCs w:val="18"/>
+              </w:rPr>
+              <w:t>transaction</w:t>
+            </w:r>
+            <w:proofErr w:type="spellEnd"/>
+            <w:r>
+              <w:rPr>
+                <w:rFonts w:ascii="Times-Roman" w:hAnsi="Times-Roman" w:cs="Times-Roman"/>
+                <w:sz w:val="18"/>
+                <w:szCs w:val="18"/>
+              </w:rPr>
+              <w:t xml:space="preserve"> MEANWHILE </w:t>
+            </w:r>
+            <w:proofErr w:type="spellStart"/>
+            <w:r>
+              <w:rPr>
+                <w:rFonts w:ascii="Times-Roman" w:hAnsi="Times-Roman" w:cs="Times-Roman"/>
+                <w:sz w:val="18"/>
+                <w:szCs w:val="18"/>
+              </w:rPr>
+              <w:t>the</w:t>
+            </w:r>
+            <w:proofErr w:type="spellEnd"/>
+            <w:r>
+              <w:rPr>
+                <w:rFonts w:ascii="Times-Roman" w:hAnsi="Times-Roman" w:cs="Times-Roman"/>
+                <w:sz w:val="18"/>
+                <w:szCs w:val="18"/>
+              </w:rPr>
+              <w:t xml:space="preserve"> </w:t>
+            </w:r>
+            <w:proofErr w:type="spellStart"/>
+            <w:r>
+              <w:rPr>
+                <w:rFonts w:ascii="Times-Roman" w:hAnsi="Times-Roman" w:cs="Times-Roman"/>
+                <w:sz w:val="18"/>
+                <w:szCs w:val="18"/>
+              </w:rPr>
+              <w:t>system</w:t>
+            </w:r>
+            <w:proofErr w:type="spellEnd"/>
+            <w:r>
+              <w:rPr>
+                <w:rFonts w:ascii="Times-Roman" w:hAnsi="Times-Roman" w:cs="Times-Roman"/>
+                <w:sz w:val="18"/>
+                <w:szCs w:val="18"/>
+              </w:rPr>
+              <w:t xml:space="preserve"> </w:t>
+            </w:r>
+            <w:proofErr w:type="spellStart"/>
+            <w:r>
+              <w:rPr>
+                <w:rFonts w:ascii="Times-Roman" w:hAnsi="Times-Roman" w:cs="Times-Roman"/>
+                <w:sz w:val="18"/>
+                <w:szCs w:val="18"/>
+              </w:rPr>
+              <w:t>ejects</w:t>
+            </w:r>
+            <w:proofErr w:type="spellEnd"/>
+            <w:r>
+              <w:rPr>
+                <w:rFonts w:ascii="Times-Roman" w:hAnsi="Times-Roman" w:cs="Times-Roman"/>
+                <w:sz w:val="18"/>
+                <w:szCs w:val="18"/>
+              </w:rPr>
+              <w:t xml:space="preserve"> </w:t>
+            </w:r>
+            <w:proofErr w:type="spellStart"/>
+            <w:r>
+              <w:rPr>
+                <w:rFonts w:ascii="Times-Roman" w:hAnsi="Times-Roman" w:cs="Times-Roman"/>
+                <w:sz w:val="18"/>
+                <w:szCs w:val="18"/>
+              </w:rPr>
+              <w:t>the</w:t>
+            </w:r>
+            <w:proofErr w:type="spellEnd"/>
+            <w:r>
+              <w:rPr>
+                <w:rFonts w:ascii="Times-Roman" w:hAnsi="Times-Roman" w:cs="Times-Roman"/>
+                <w:sz w:val="18"/>
+                <w:szCs w:val="18"/>
+              </w:rPr>
+              <w:t xml:space="preserve"> ATM </w:t>
+            </w:r>
+            <w:proofErr w:type="spellStart"/>
+            <w:r>
+              <w:rPr>
+                <w:rFonts w:ascii="Times-Roman" w:hAnsi="Times-Roman" w:cs="Times-Roman"/>
+                <w:sz w:val="18"/>
+                <w:szCs w:val="18"/>
+              </w:rPr>
+              <w:t>card</w:t>
+            </w:r>
+            <w:proofErr w:type="spellEnd"/>
+            <w:r>
+              <w:rPr>
+                <w:rFonts w:ascii="Times-Roman" w:hAnsi="Times-Roman" w:cs="Times-Roman"/>
+                <w:sz w:val="18"/>
+                <w:szCs w:val="18"/>
+              </w:rPr>
+              <w:t>.</w:t>
             </w:r>
           </w:p>
         </w:tc>
@@ -1557,6 +3789,7 @@
                 <w:szCs w:val="18"/>
               </w:rPr>
             </w:pPr>
+            <w:proofErr w:type="spellStart"/>
             <w:r>
               <w:rPr>
                 <w:rFonts w:ascii="Times-Roman" w:hAnsi="Times-Roman" w:cs="Times-Roman"/>
@@ -1566,6 +3799,7 @@
               </w:rPr>
               <w:t>Postcondition</w:t>
             </w:r>
+            <w:proofErr w:type="spellEnd"/>
           </w:p>
         </w:tc>
         <w:tc>
@@ -1586,7 +3820,223 @@
                 <w:sz w:val="18"/>
                 <w:szCs w:val="18"/>
               </w:rPr>
-              <w:t>ATM customer funds have not been withdrawn. The system is idle. The system is displaying a Welcome message.</w:t>
+              <w:t xml:space="preserve">ATM </w:t>
+            </w:r>
+            <w:proofErr w:type="spellStart"/>
+            <w:r>
+              <w:rPr>
+                <w:rFonts w:ascii="Times-Roman" w:hAnsi="Times-Roman" w:cs="Times-Roman"/>
+                <w:sz w:val="18"/>
+                <w:szCs w:val="18"/>
+              </w:rPr>
+              <w:t>customer</w:t>
+            </w:r>
+            <w:proofErr w:type="spellEnd"/>
+            <w:r>
+              <w:rPr>
+                <w:rFonts w:ascii="Times-Roman" w:hAnsi="Times-Roman" w:cs="Times-Roman"/>
+                <w:sz w:val="18"/>
+                <w:szCs w:val="18"/>
+              </w:rPr>
+              <w:t xml:space="preserve"> </w:t>
+            </w:r>
+            <w:proofErr w:type="spellStart"/>
+            <w:r>
+              <w:rPr>
+                <w:rFonts w:ascii="Times-Roman" w:hAnsi="Times-Roman" w:cs="Times-Roman"/>
+                <w:sz w:val="18"/>
+                <w:szCs w:val="18"/>
+              </w:rPr>
+              <w:t>funds</w:t>
+            </w:r>
+            <w:proofErr w:type="spellEnd"/>
+            <w:r>
+              <w:rPr>
+                <w:rFonts w:ascii="Times-Roman" w:hAnsi="Times-Roman" w:cs="Times-Roman"/>
+                <w:sz w:val="18"/>
+                <w:szCs w:val="18"/>
+              </w:rPr>
+              <w:t xml:space="preserve"> </w:t>
+            </w:r>
+            <w:proofErr w:type="spellStart"/>
+            <w:r>
+              <w:rPr>
+                <w:rFonts w:ascii="Times-Roman" w:hAnsi="Times-Roman" w:cs="Times-Roman"/>
+                <w:sz w:val="18"/>
+                <w:szCs w:val="18"/>
+              </w:rPr>
+              <w:t>have</w:t>
+            </w:r>
+            <w:proofErr w:type="spellEnd"/>
+            <w:r>
+              <w:rPr>
+                <w:rFonts w:ascii="Times-Roman" w:hAnsi="Times-Roman" w:cs="Times-Roman"/>
+                <w:sz w:val="18"/>
+                <w:szCs w:val="18"/>
+              </w:rPr>
+              <w:t xml:space="preserve"> not </w:t>
+            </w:r>
+            <w:proofErr w:type="spellStart"/>
+            <w:r>
+              <w:rPr>
+                <w:rFonts w:ascii="Times-Roman" w:hAnsi="Times-Roman" w:cs="Times-Roman"/>
+                <w:sz w:val="18"/>
+                <w:szCs w:val="18"/>
+              </w:rPr>
+              <w:t>been</w:t>
+            </w:r>
+            <w:proofErr w:type="spellEnd"/>
+            <w:r>
+              <w:rPr>
+                <w:rFonts w:ascii="Times-Roman" w:hAnsi="Times-Roman" w:cs="Times-Roman"/>
+                <w:sz w:val="18"/>
+                <w:szCs w:val="18"/>
+              </w:rPr>
+              <w:t xml:space="preserve"> </w:t>
+            </w:r>
+            <w:proofErr w:type="spellStart"/>
+            <w:r>
+              <w:rPr>
+                <w:rFonts w:ascii="Times-Roman" w:hAnsi="Times-Roman" w:cs="Times-Roman"/>
+                <w:sz w:val="18"/>
+                <w:szCs w:val="18"/>
+              </w:rPr>
+              <w:t>withdrawn</w:t>
+            </w:r>
+            <w:proofErr w:type="spellEnd"/>
+            <w:r>
+              <w:rPr>
+                <w:rFonts w:ascii="Times-Roman" w:hAnsi="Times-Roman" w:cs="Times-Roman"/>
+                <w:sz w:val="18"/>
+                <w:szCs w:val="18"/>
+              </w:rPr>
+              <w:t xml:space="preserve">. The </w:t>
+            </w:r>
+            <w:proofErr w:type="spellStart"/>
+            <w:r>
+              <w:rPr>
+                <w:rFonts w:ascii="Times-Roman" w:hAnsi="Times-Roman" w:cs="Times-Roman"/>
+                <w:sz w:val="18"/>
+                <w:szCs w:val="18"/>
+              </w:rPr>
+              <w:t>system</w:t>
+            </w:r>
+            <w:proofErr w:type="spellEnd"/>
+            <w:r>
+              <w:rPr>
+                <w:rFonts w:ascii="Times-Roman" w:hAnsi="Times-Roman" w:cs="Times-Roman"/>
+                <w:sz w:val="18"/>
+                <w:szCs w:val="18"/>
+              </w:rPr>
+              <w:t xml:space="preserve"> </w:t>
+            </w:r>
+            <w:proofErr w:type="spellStart"/>
+            <w:r>
+              <w:rPr>
+                <w:rFonts w:ascii="Times-Roman" w:hAnsi="Times-Roman" w:cs="Times-Roman"/>
+                <w:sz w:val="18"/>
+                <w:szCs w:val="18"/>
+              </w:rPr>
+              <w:t>is</w:t>
+            </w:r>
+            <w:proofErr w:type="spellEnd"/>
+            <w:r>
+              <w:rPr>
+                <w:rFonts w:ascii="Times-Roman" w:hAnsi="Times-Roman" w:cs="Times-Roman"/>
+                <w:sz w:val="18"/>
+                <w:szCs w:val="18"/>
+              </w:rPr>
+              <w:t xml:space="preserve"> </w:t>
+            </w:r>
+            <w:proofErr w:type="spellStart"/>
+            <w:r>
+              <w:rPr>
+                <w:rFonts w:ascii="Times-Roman" w:hAnsi="Times-Roman" w:cs="Times-Roman"/>
+                <w:sz w:val="18"/>
+                <w:szCs w:val="18"/>
+              </w:rPr>
+              <w:t>idle</w:t>
+            </w:r>
+            <w:proofErr w:type="spellEnd"/>
+            <w:r>
+              <w:rPr>
+                <w:rFonts w:ascii="Times-Roman" w:hAnsi="Times-Roman" w:cs="Times-Roman"/>
+                <w:sz w:val="18"/>
+                <w:szCs w:val="18"/>
+              </w:rPr>
+              <w:t xml:space="preserve">. The </w:t>
+            </w:r>
+            <w:proofErr w:type="spellStart"/>
+            <w:r>
+              <w:rPr>
+                <w:rFonts w:ascii="Times-Roman" w:hAnsi="Times-Roman" w:cs="Times-Roman"/>
+                <w:sz w:val="18"/>
+                <w:szCs w:val="18"/>
+              </w:rPr>
+              <w:t>system</w:t>
+            </w:r>
+            <w:proofErr w:type="spellEnd"/>
+            <w:r>
+              <w:rPr>
+                <w:rFonts w:ascii="Times-Roman" w:hAnsi="Times-Roman" w:cs="Times-Roman"/>
+                <w:sz w:val="18"/>
+                <w:szCs w:val="18"/>
+              </w:rPr>
+              <w:t xml:space="preserve"> </w:t>
+            </w:r>
+            <w:proofErr w:type="spellStart"/>
+            <w:r>
+              <w:rPr>
+                <w:rFonts w:ascii="Times-Roman" w:hAnsi="Times-Roman" w:cs="Times-Roman"/>
+                <w:sz w:val="18"/>
+                <w:szCs w:val="18"/>
+              </w:rPr>
+              <w:t>is</w:t>
+            </w:r>
+            <w:proofErr w:type="spellEnd"/>
+            <w:r>
+              <w:rPr>
+                <w:rFonts w:ascii="Times-Roman" w:hAnsi="Times-Roman" w:cs="Times-Roman"/>
+                <w:sz w:val="18"/>
+                <w:szCs w:val="18"/>
+              </w:rPr>
+              <w:t xml:space="preserve"> </w:t>
+            </w:r>
+            <w:proofErr w:type="spellStart"/>
+            <w:r>
+              <w:rPr>
+                <w:rFonts w:ascii="Times-Roman" w:hAnsi="Times-Roman" w:cs="Times-Roman"/>
+                <w:sz w:val="18"/>
+                <w:szCs w:val="18"/>
+              </w:rPr>
+              <w:t>displaying</w:t>
+            </w:r>
+            <w:proofErr w:type="spellEnd"/>
+            <w:r>
+              <w:rPr>
+                <w:rFonts w:ascii="Times-Roman" w:hAnsi="Times-Roman" w:cs="Times-Roman"/>
+                <w:sz w:val="18"/>
+                <w:szCs w:val="18"/>
+              </w:rPr>
+              <w:t xml:space="preserve"> a Welcome </w:t>
+            </w:r>
+            <w:proofErr w:type="spellStart"/>
+            <w:r>
+              <w:rPr>
+                <w:rFonts w:ascii="Times-Roman" w:hAnsi="Times-Roman" w:cs="Times-Roman"/>
+                <w:sz w:val="18"/>
+                <w:szCs w:val="18"/>
+              </w:rPr>
+              <w:t>message</w:t>
+            </w:r>
+            <w:proofErr w:type="spellEnd"/>
+            <w:r>
+              <w:rPr>
+                <w:rFonts w:ascii="Times-Roman" w:hAnsi="Times-Roman" w:cs="Times-Roman"/>
+                <w:sz w:val="18"/>
+                <w:szCs w:val="18"/>
+              </w:rPr>
+              <w:t>.</w:t>
             </w:r>
           </w:p>
         </w:tc>
@@ -1603,11 +4053,19 @@
                 <w:b/>
               </w:rPr>
             </w:pPr>
-            <w:r>
-              <w:rPr>
-                <w:b/>
-              </w:rPr>
-              <w:t>Bounded Alternative Flow</w:t>
+            <w:proofErr w:type="spellStart"/>
+            <w:r>
+              <w:rPr>
+                <w:b/>
+              </w:rPr>
+              <w:t>Bounded</w:t>
+            </w:r>
+            <w:proofErr w:type="spellEnd"/>
+            <w:r>
+              <w:rPr>
+                <w:b/>
+              </w:rPr>
+              <w:t xml:space="preserve"> Alternative Flow</w:t>
             </w:r>
           </w:p>
         </w:tc>
@@ -1703,7 +4161,169 @@
                 <w:sz w:val="18"/>
                 <w:szCs w:val="18"/>
               </w:rPr>
-              <w:t>The system displays an apology message MEANWHILE the system ejects the ATM card.</w:t>
+              <w:t xml:space="preserve">The </w:t>
+            </w:r>
+            <w:proofErr w:type="spellStart"/>
+            <w:r>
+              <w:rPr>
+                <w:rFonts w:ascii="Times-Roman" w:hAnsi="Times-Roman" w:cs="Times-Roman"/>
+                <w:sz w:val="18"/>
+                <w:szCs w:val="18"/>
+              </w:rPr>
+              <w:t>system</w:t>
+            </w:r>
+            <w:proofErr w:type="spellEnd"/>
+            <w:r>
+              <w:rPr>
+                <w:rFonts w:ascii="Times-Roman" w:hAnsi="Times-Roman" w:cs="Times-Roman"/>
+                <w:sz w:val="18"/>
+                <w:szCs w:val="18"/>
+              </w:rPr>
+              <w:t xml:space="preserve"> </w:t>
+            </w:r>
+            <w:proofErr w:type="spellStart"/>
+            <w:r>
+              <w:rPr>
+                <w:rFonts w:ascii="Times-Roman" w:hAnsi="Times-Roman" w:cs="Times-Roman"/>
+                <w:sz w:val="18"/>
+                <w:szCs w:val="18"/>
+              </w:rPr>
+              <w:t>displays</w:t>
+            </w:r>
+            <w:proofErr w:type="spellEnd"/>
+            <w:r>
+              <w:rPr>
+                <w:rFonts w:ascii="Times-Roman" w:hAnsi="Times-Roman" w:cs="Times-Roman"/>
+                <w:sz w:val="18"/>
+                <w:szCs w:val="18"/>
+              </w:rPr>
+              <w:t xml:space="preserve"> an </w:t>
+            </w:r>
+            <w:proofErr w:type="spellStart"/>
+            <w:r>
+              <w:rPr>
+                <w:rFonts w:ascii="Times-Roman" w:hAnsi="Times-Roman" w:cs="Times-Roman"/>
+                <w:sz w:val="18"/>
+                <w:szCs w:val="18"/>
+              </w:rPr>
+              <w:t>apology</w:t>
+            </w:r>
+            <w:proofErr w:type="spellEnd"/>
+            <w:r>
+              <w:rPr>
+                <w:rFonts w:ascii="Times-Roman" w:hAnsi="Times-Roman" w:cs="Times-Roman"/>
+                <w:sz w:val="18"/>
+                <w:szCs w:val="18"/>
+              </w:rPr>
+              <w:t xml:space="preserve"> </w:t>
+            </w:r>
+            <w:proofErr w:type="spellStart"/>
+            <w:r>
+              <w:rPr>
+                <w:rFonts w:ascii="Times-Roman" w:hAnsi="Times-Roman" w:cs="Times-Roman"/>
+                <w:sz w:val="18"/>
+                <w:szCs w:val="18"/>
+              </w:rPr>
+              <w:t>message</w:t>
+            </w:r>
+            <w:proofErr w:type="spellEnd"/>
+            <w:r>
+              <w:rPr>
+                <w:rFonts w:ascii="Times-Roman" w:hAnsi="Times-Roman" w:cs="Times-Roman"/>
+                <w:sz w:val="18"/>
+                <w:szCs w:val="18"/>
+              </w:rPr>
+              <w:t xml:space="preserve"> MEANWHILE </w:t>
+            </w:r>
+            <w:proofErr w:type="spellStart"/>
+            <w:r>
+              <w:rPr>
+                <w:rFonts w:ascii="Times-Roman" w:hAnsi="Times-Roman" w:cs="Times-Roman"/>
+                <w:sz w:val="18"/>
+                <w:szCs w:val="18"/>
+              </w:rPr>
+              <w:t>the</w:t>
+            </w:r>
+            <w:proofErr w:type="spellEnd"/>
+            <w:r>
+              <w:rPr>
+                <w:rFonts w:ascii="Times-Roman" w:hAnsi="Times-Roman" w:cs="Times-Roman"/>
+                <w:sz w:val="18"/>
+                <w:szCs w:val="18"/>
+              </w:rPr>
+              <w:t xml:space="preserve"> </w:t>
+            </w:r>
+            <w:proofErr w:type="spellStart"/>
+            <w:r>
+              <w:rPr>
+                <w:rFonts w:ascii="Times-Roman" w:hAnsi="Times-Roman" w:cs="Times-Roman"/>
+                <w:sz w:val="18"/>
+                <w:szCs w:val="18"/>
+              </w:rPr>
+              <w:t>system</w:t>
+            </w:r>
+            <w:proofErr w:type="spellEnd"/>
+            <w:r>
+              <w:rPr>
+                <w:rFonts w:ascii="Times-Roman" w:hAnsi="Times-Roman" w:cs="Times-Roman"/>
+                <w:sz w:val="18"/>
+                <w:szCs w:val="18"/>
+              </w:rPr>
+              <w:t xml:space="preserve"> </w:t>
+            </w:r>
+            <w:proofErr w:type="spellStart"/>
+            <w:r>
+              <w:rPr>
+                <w:rFonts w:ascii="Times-Roman" w:hAnsi="Times-Roman" w:cs="Times-Roman"/>
+                <w:sz w:val="18"/>
+                <w:szCs w:val="18"/>
+              </w:rPr>
+              <w:t>ejects</w:t>
+            </w:r>
+            <w:proofErr w:type="spellEnd"/>
+            <w:r>
+              <w:rPr>
+                <w:rFonts w:ascii="Times-Roman" w:hAnsi="Times-Roman" w:cs="Times-Roman"/>
+                <w:sz w:val="18"/>
+                <w:szCs w:val="18"/>
+              </w:rPr>
+              <w:t xml:space="preserve"> </w:t>
+            </w:r>
+            <w:proofErr w:type="spellStart"/>
+            <w:r>
+              <w:rPr>
+                <w:rFonts w:ascii="Times-Roman" w:hAnsi="Times-Roman" w:cs="Times-Roman"/>
+                <w:sz w:val="18"/>
+                <w:szCs w:val="18"/>
+              </w:rPr>
+              <w:t>the</w:t>
+            </w:r>
+            <w:proofErr w:type="spellEnd"/>
+            <w:r>
+              <w:rPr>
+                <w:rFonts w:ascii="Times-Roman" w:hAnsi="Times-Roman" w:cs="Times-Roman"/>
+                <w:sz w:val="18"/>
+                <w:szCs w:val="18"/>
+              </w:rPr>
+              <w:t xml:space="preserve"> ATM </w:t>
+            </w:r>
+            <w:proofErr w:type="spellStart"/>
+            <w:r>
+              <w:rPr>
+                <w:rFonts w:ascii="Times-Roman" w:hAnsi="Times-Roman" w:cs="Times-Roman"/>
+                <w:sz w:val="18"/>
+                <w:szCs w:val="18"/>
+              </w:rPr>
+              <w:t>card</w:t>
+            </w:r>
+            <w:proofErr w:type="spellEnd"/>
+            <w:r>
+              <w:rPr>
+                <w:rFonts w:ascii="Times-Roman" w:hAnsi="Times-Roman" w:cs="Times-Roman"/>
+                <w:sz w:val="18"/>
+                <w:szCs w:val="18"/>
+              </w:rPr>
+              <w:t>.</w:t>
             </w:r>
           </w:p>
         </w:tc>
@@ -1765,7 +4385,43 @@
                 <w:sz w:val="18"/>
                 <w:szCs w:val="18"/>
               </w:rPr>
-              <w:t>The system shuts down.</w:t>
+              <w:t xml:space="preserve">The </w:t>
+            </w:r>
+            <w:proofErr w:type="spellStart"/>
+            <w:r>
+              <w:rPr>
+                <w:rFonts w:ascii="Times-Roman" w:hAnsi="Times-Roman" w:cs="Times-Roman"/>
+                <w:sz w:val="18"/>
+                <w:szCs w:val="18"/>
+              </w:rPr>
+              <w:t>system</w:t>
+            </w:r>
+            <w:proofErr w:type="spellEnd"/>
+            <w:r>
+              <w:rPr>
+                <w:rFonts w:ascii="Times-Roman" w:hAnsi="Times-Roman" w:cs="Times-Roman"/>
+                <w:sz w:val="18"/>
+                <w:szCs w:val="18"/>
+              </w:rPr>
+              <w:t xml:space="preserve"> </w:t>
+            </w:r>
+            <w:proofErr w:type="spellStart"/>
+            <w:r>
+              <w:rPr>
+                <w:rFonts w:ascii="Times-Roman" w:hAnsi="Times-Roman" w:cs="Times-Roman"/>
+                <w:sz w:val="18"/>
+                <w:szCs w:val="18"/>
+              </w:rPr>
+              <w:t>shuts</w:t>
+            </w:r>
+            <w:proofErr w:type="spellEnd"/>
+            <w:r>
+              <w:rPr>
+                <w:rFonts w:ascii="Times-Roman" w:hAnsi="Times-Roman" w:cs="Times-Roman"/>
+                <w:sz w:val="18"/>
+                <w:szCs w:val="18"/>
+              </w:rPr>
+              <w:t xml:space="preserve"> down.</w:t>
             </w:r>
           </w:p>
         </w:tc>
@@ -1836,6 +4492,7 @@
                 <w:szCs w:val="18"/>
               </w:rPr>
             </w:pPr>
+            <w:proofErr w:type="spellStart"/>
             <w:r>
               <w:rPr>
                 <w:rFonts w:ascii="Times-Roman" w:hAnsi="Times-Roman" w:cs="Times-Roman"/>
@@ -1845,6 +4502,7 @@
               </w:rPr>
               <w:t>Postcondition</w:t>
             </w:r>
+            <w:proofErr w:type="spellEnd"/>
           </w:p>
         </w:tc>
         <w:tc>
@@ -1865,24 +4523,168 @@
                 <w:sz w:val="18"/>
                 <w:szCs w:val="18"/>
               </w:rPr>
-              <w:t>ATM customer funds have not been withdrawn.</w:t>
-            </w:r>
-          </w:p>
-          <w:p>
-            <w:pPr>
-              <w:rPr>
-                <w:rFonts w:ascii="Times-Roman" w:hAnsi="Times-Roman" w:cs="Times-Roman"/>
-                <w:sz w:val="18"/>
-                <w:szCs w:val="18"/>
-              </w:rPr>
-            </w:pPr>
-            <w:r>
-              <w:rPr>
-                <w:rFonts w:ascii="Times-Roman" w:hAnsi="Times-Roman" w:cs="Times-Roman"/>
-                <w:sz w:val="18"/>
-                <w:szCs w:val="18"/>
-              </w:rPr>
-              <w:t>The system is shut down.</w:t>
+              <w:t xml:space="preserve">ATM </w:t>
+            </w:r>
+            <w:proofErr w:type="spellStart"/>
+            <w:r>
+              <w:rPr>
+                <w:rFonts w:ascii="Times-Roman" w:hAnsi="Times-Roman" w:cs="Times-Roman"/>
+                <w:sz w:val="18"/>
+                <w:szCs w:val="18"/>
+              </w:rPr>
+              <w:t>customer</w:t>
+            </w:r>
+            <w:proofErr w:type="spellEnd"/>
+            <w:r>
+              <w:rPr>
+                <w:rFonts w:ascii="Times-Roman" w:hAnsi="Times-Roman" w:cs="Times-Roman"/>
+                <w:sz w:val="18"/>
+                <w:szCs w:val="18"/>
+              </w:rPr>
+              <w:t xml:space="preserve"> </w:t>
+            </w:r>
+            <w:proofErr w:type="spellStart"/>
+            <w:r>
+              <w:rPr>
+                <w:rFonts w:ascii="Times-Roman" w:hAnsi="Times-Roman" w:cs="Times-Roman"/>
+                <w:sz w:val="18"/>
+                <w:szCs w:val="18"/>
+              </w:rPr>
+              <w:t>funds</w:t>
+            </w:r>
+            <w:proofErr w:type="spellEnd"/>
+            <w:r>
+              <w:rPr>
+                <w:rFonts w:ascii="Times-Roman" w:hAnsi="Times-Roman" w:cs="Times-Roman"/>
+                <w:sz w:val="18"/>
+                <w:szCs w:val="18"/>
+              </w:rPr>
+              <w:t xml:space="preserve"> </w:t>
+            </w:r>
+            <w:proofErr w:type="spellStart"/>
+            <w:r>
+              <w:rPr>
+                <w:rFonts w:ascii="Times-Roman" w:hAnsi="Times-Roman" w:cs="Times-Roman"/>
+                <w:sz w:val="18"/>
+                <w:szCs w:val="18"/>
+              </w:rPr>
+              <w:t>have</w:t>
+            </w:r>
+            <w:proofErr w:type="spellEnd"/>
+            <w:r>
+              <w:rPr>
+                <w:rFonts w:ascii="Times-Roman" w:hAnsi="Times-Roman" w:cs="Times-Roman"/>
+                <w:sz w:val="18"/>
+                <w:szCs w:val="18"/>
+              </w:rPr>
+              <w:t xml:space="preserve"> not </w:t>
+            </w:r>
+            <w:proofErr w:type="spellStart"/>
+            <w:r>
+              <w:rPr>
+                <w:rFonts w:ascii="Times-Roman" w:hAnsi="Times-Roman" w:cs="Times-Roman"/>
+                <w:sz w:val="18"/>
+                <w:szCs w:val="18"/>
+              </w:rPr>
+              <w:t>been</w:t>
+            </w:r>
+            <w:proofErr w:type="spellEnd"/>
+            <w:r>
+              <w:rPr>
+                <w:rFonts w:ascii="Times-Roman" w:hAnsi="Times-Roman" w:cs="Times-Roman"/>
+                <w:sz w:val="18"/>
+                <w:szCs w:val="18"/>
+              </w:rPr>
+              <w:t xml:space="preserve"> </w:t>
+            </w:r>
+            <w:proofErr w:type="spellStart"/>
+            <w:r>
+              <w:rPr>
+                <w:rFonts w:ascii="Times-Roman" w:hAnsi="Times-Roman" w:cs="Times-Roman"/>
+                <w:sz w:val="18"/>
+                <w:szCs w:val="18"/>
+              </w:rPr>
+              <w:t>withdrawn</w:t>
+            </w:r>
+            <w:proofErr w:type="spellEnd"/>
+            <w:r>
+              <w:rPr>
+                <w:rFonts w:ascii="Times-Roman" w:hAnsi="Times-Roman" w:cs="Times-Roman"/>
+                <w:sz w:val="18"/>
+                <w:szCs w:val="18"/>
+              </w:rPr>
+              <w:t>.</w:t>
+            </w:r>
+          </w:p>
+          <w:p>
+            <w:pPr>
+              <w:rPr>
+                <w:rFonts w:ascii="Times-Roman" w:hAnsi="Times-Roman" w:cs="Times-Roman"/>
+                <w:sz w:val="18"/>
+                <w:szCs w:val="18"/>
+              </w:rPr>
+            </w:pPr>
+            <w:r>
+              <w:rPr>
+                <w:rFonts w:ascii="Times-Roman" w:hAnsi="Times-Roman" w:cs="Times-Roman"/>
+                <w:sz w:val="18"/>
+                <w:szCs w:val="18"/>
+              </w:rPr>
+              <w:t xml:space="preserve">The </w:t>
+            </w:r>
+            <w:proofErr w:type="spellStart"/>
+            <w:r>
+              <w:rPr>
+                <w:rFonts w:ascii="Times-Roman" w:hAnsi="Times-Roman" w:cs="Times-Roman"/>
+                <w:sz w:val="18"/>
+                <w:szCs w:val="18"/>
+              </w:rPr>
+              <w:t>system</w:t>
+            </w:r>
+            <w:proofErr w:type="spellEnd"/>
+            <w:r>
+              <w:rPr>
+                <w:rFonts w:ascii="Times-Roman" w:hAnsi="Times-Roman" w:cs="Times-Roman"/>
+                <w:sz w:val="18"/>
+                <w:szCs w:val="18"/>
+              </w:rPr>
+              <w:t xml:space="preserve"> </w:t>
+            </w:r>
+            <w:proofErr w:type="spellStart"/>
+            <w:r>
+              <w:rPr>
+                <w:rFonts w:ascii="Times-Roman" w:hAnsi="Times-Roman" w:cs="Times-Roman"/>
+                <w:sz w:val="18"/>
+                <w:szCs w:val="18"/>
+              </w:rPr>
+              <w:t>is</w:t>
+            </w:r>
+            <w:proofErr w:type="spellEnd"/>
+            <w:r>
+              <w:rPr>
+                <w:rFonts w:ascii="Times-Roman" w:hAnsi="Times-Roman" w:cs="Times-Roman"/>
+                <w:sz w:val="18"/>
+                <w:szCs w:val="18"/>
+              </w:rPr>
+              <w:t xml:space="preserve"> </w:t>
+            </w:r>
+            <w:proofErr w:type="spellStart"/>
+            <w:r>
+              <w:rPr>
+                <w:rFonts w:ascii="Times-Roman" w:hAnsi="Times-Roman" w:cs="Times-Roman"/>
+                <w:sz w:val="18"/>
+                <w:szCs w:val="18"/>
+              </w:rPr>
+              <w:t>shut</w:t>
+            </w:r>
+            <w:proofErr w:type="spellEnd"/>
+            <w:r>
+              <w:rPr>
+                <w:rFonts w:ascii="Times-Roman" w:hAnsi="Times-Roman" w:cs="Times-Roman"/>
+                <w:sz w:val="18"/>
+                <w:szCs w:val="18"/>
+              </w:rPr>
+              <w:t xml:space="preserve"> down.</w:t>
             </w:r>
           </w:p>
         </w:tc>
@@ -2607,7 +5409,7 @@
 </file>
 
 <file path=customXml/itemProps1.xml><?xml version="1.0" encoding="utf-8"?>
-<ds:datastoreItem xmlns:ds="http://schemas.openxmlformats.org/officeDocument/2006/customXml" ds:itemID="{92C71AB9-1002-4D4D-AB1E-3C75659502C6}">
+<ds:datastoreItem xmlns:ds="http://schemas.openxmlformats.org/officeDocument/2006/customXml" ds:itemID="{F88967D3-353E-48DE-907C-51262FA5BDAE}">
   <ds:schemaRefs>
     <ds:schemaRef ds:uri="http://schemas.openxmlformats.org/officeDocument/2006/bibliography"/>
   </ds:schemaRefs>

</xml_diff>